<commit_message>
Update on Core Loop dan Core Direction
Ya pokoknya baca ajalah isinya.
</commit_message>
<xml_diff>
--- a/Game Design/Project N.docx
+++ b/Game Design/Project N.docx
@@ -12,14 +12,45 @@
           <w:lang w:val="en-US"/>
         </w:rPr>
       </w:pPr>
-      <w:r>
-        <w:rPr>
-          <w:rFonts w:ascii="Times New Roman" w:hAnsi="Times New Roman" w:cs="Times New Roman"/>
-          <w:sz w:val="24"/>
-          <w:szCs w:val="24"/>
-          <w:lang w:val="en-US"/>
-        </w:rPr>
-        <w:t>Konsep dasar game Rahmat</w:t>
+      <w:proofErr w:type="spellStart"/>
+      <w:r>
+        <w:rPr>
+          <w:rFonts w:ascii="Times New Roman" w:hAnsi="Times New Roman" w:cs="Times New Roman"/>
+          <w:sz w:val="24"/>
+          <w:szCs w:val="24"/>
+          <w:lang w:val="en-US"/>
+        </w:rPr>
+        <w:t>Konsep</w:t>
+      </w:r>
+      <w:proofErr w:type="spellEnd"/>
+      <w:r>
+        <w:rPr>
+          <w:rFonts w:ascii="Times New Roman" w:hAnsi="Times New Roman" w:cs="Times New Roman"/>
+          <w:sz w:val="24"/>
+          <w:szCs w:val="24"/>
+          <w:lang w:val="en-US"/>
+        </w:rPr>
+        <w:t xml:space="preserve"> </w:t>
+      </w:r>
+      <w:proofErr w:type="spellStart"/>
+      <w:r>
+        <w:rPr>
+          <w:rFonts w:ascii="Times New Roman" w:hAnsi="Times New Roman" w:cs="Times New Roman"/>
+          <w:sz w:val="24"/>
+          <w:szCs w:val="24"/>
+          <w:lang w:val="en-US"/>
+        </w:rPr>
+        <w:t>dasar</w:t>
+      </w:r>
+      <w:proofErr w:type="spellEnd"/>
+      <w:r>
+        <w:rPr>
+          <w:rFonts w:ascii="Times New Roman" w:hAnsi="Times New Roman" w:cs="Times New Roman"/>
+          <w:sz w:val="24"/>
+          <w:szCs w:val="24"/>
+          <w:lang w:val="en-US"/>
+        </w:rPr>
+        <w:t xml:space="preserve"> game Rahmat</w:t>
       </w:r>
     </w:p>
     <w:p>
@@ -37,24 +68,77 @@
           <w:lang w:val="en-US"/>
         </w:rPr>
       </w:pPr>
-      <w:r>
-        <w:rPr>
-          <w:rFonts w:ascii="Times New Roman" w:hAnsi="Times New Roman" w:cs="Times New Roman"/>
-          <w:sz w:val="24"/>
-          <w:szCs w:val="24"/>
-          <w:lang w:val="en-US"/>
-        </w:rPr>
-        <w:t xml:space="preserve">Judul : </w:t>
-      </w:r>
-      <w:r>
-        <w:rPr>
-          <w:rFonts w:ascii="Times New Roman" w:hAnsi="Times New Roman" w:cs="Times New Roman"/>
-          <w:sz w:val="24"/>
-          <w:szCs w:val="24"/>
-          <w:lang w:val="en-US"/>
-        </w:rPr>
-        <w:t>Belum ada judul</w:t>
-      </w:r>
+      <w:proofErr w:type="spellStart"/>
+      <w:r>
+        <w:rPr>
+          <w:rFonts w:ascii="Times New Roman" w:hAnsi="Times New Roman" w:cs="Times New Roman"/>
+          <w:sz w:val="24"/>
+          <w:szCs w:val="24"/>
+          <w:lang w:val="en-US"/>
+        </w:rPr>
+        <w:t>Judul</w:t>
+      </w:r>
+      <w:proofErr w:type="spellEnd"/>
+      <w:r>
+        <w:rPr>
+          <w:rFonts w:ascii="Times New Roman" w:hAnsi="Times New Roman" w:cs="Times New Roman"/>
+          <w:sz w:val="24"/>
+          <w:szCs w:val="24"/>
+          <w:lang w:val="en-US"/>
+        </w:rPr>
+        <w:t xml:space="preserve"> : </w:t>
+      </w:r>
+      <w:proofErr w:type="spellStart"/>
+      <w:r>
+        <w:rPr>
+          <w:rFonts w:ascii="Times New Roman" w:hAnsi="Times New Roman" w:cs="Times New Roman"/>
+          <w:sz w:val="24"/>
+          <w:szCs w:val="24"/>
+          <w:lang w:val="en-US"/>
+        </w:rPr>
+        <w:t>Belum</w:t>
+      </w:r>
+      <w:proofErr w:type="spellEnd"/>
+      <w:r>
+        <w:rPr>
+          <w:rFonts w:ascii="Times New Roman" w:hAnsi="Times New Roman" w:cs="Times New Roman"/>
+          <w:sz w:val="24"/>
+          <w:szCs w:val="24"/>
+          <w:lang w:val="en-US"/>
+        </w:rPr>
+        <w:t xml:space="preserve"> </w:t>
+      </w:r>
+      <w:proofErr w:type="spellStart"/>
+      <w:r>
+        <w:rPr>
+          <w:rFonts w:ascii="Times New Roman" w:hAnsi="Times New Roman" w:cs="Times New Roman"/>
+          <w:sz w:val="24"/>
+          <w:szCs w:val="24"/>
+          <w:lang w:val="en-US"/>
+        </w:rPr>
+        <w:t>ada</w:t>
+      </w:r>
+      <w:proofErr w:type="spellEnd"/>
+      <w:r>
+        <w:rPr>
+          <w:rFonts w:ascii="Times New Roman" w:hAnsi="Times New Roman" w:cs="Times New Roman"/>
+          <w:sz w:val="24"/>
+          <w:szCs w:val="24"/>
+          <w:lang w:val="en-US"/>
+        </w:rPr>
+        <w:t xml:space="preserve"> </w:t>
+      </w:r>
+      <w:proofErr w:type="spellStart"/>
+      <w:r>
+        <w:rPr>
+          <w:rFonts w:ascii="Times New Roman" w:hAnsi="Times New Roman" w:cs="Times New Roman"/>
+          <w:sz w:val="24"/>
+          <w:szCs w:val="24"/>
+          <w:lang w:val="en-US"/>
+        </w:rPr>
+        <w:t>judul</w:t>
+      </w:r>
+      <w:proofErr w:type="spellEnd"/>
     </w:p>
     <w:p>
       <w:pPr>
@@ -168,15 +252,237 @@
         </w:rPr>
         <w:t>“</w:t>
       </w:r>
-      <w:r>
-        <w:rPr>
-          <w:rFonts w:ascii="Times New Roman" w:hAnsi="Times New Roman" w:cs="Times New Roman"/>
-          <w:sz w:val="24"/>
-          <w:szCs w:val="24"/>
-          <w:lang w:val="en-US"/>
-        </w:rPr>
-        <w:t>Mempelajari kembali kebudayaan Indonesia sebagai ahli kebudayaan nusantara dari masa depan dengan menyelesaikan tantangan, puzzle, kuis yang menarik, serta tidak membosankan</w:t>
-      </w:r>
+      <w:proofErr w:type="spellStart"/>
+      <w:r>
+        <w:rPr>
+          <w:rFonts w:ascii="Times New Roman" w:hAnsi="Times New Roman" w:cs="Times New Roman"/>
+          <w:sz w:val="24"/>
+          <w:szCs w:val="24"/>
+          <w:lang w:val="en-US"/>
+        </w:rPr>
+        <w:t>Menjadi</w:t>
+      </w:r>
+      <w:proofErr w:type="spellEnd"/>
+      <w:r>
+        <w:rPr>
+          <w:rFonts w:ascii="Times New Roman" w:hAnsi="Times New Roman" w:cs="Times New Roman"/>
+          <w:sz w:val="24"/>
+          <w:szCs w:val="24"/>
+          <w:lang w:val="en-US"/>
+        </w:rPr>
+        <w:t xml:space="preserve"> </w:t>
+      </w:r>
+      <w:proofErr w:type="spellStart"/>
+      <w:r>
+        <w:rPr>
+          <w:rFonts w:ascii="Times New Roman" w:hAnsi="Times New Roman" w:cs="Times New Roman"/>
+          <w:sz w:val="24"/>
+          <w:szCs w:val="24"/>
+          <w:lang w:val="en-US"/>
+        </w:rPr>
+        <w:t>ahli</w:t>
+      </w:r>
+      <w:proofErr w:type="spellEnd"/>
+      <w:r>
+        <w:rPr>
+          <w:rFonts w:ascii="Times New Roman" w:hAnsi="Times New Roman" w:cs="Times New Roman"/>
+          <w:sz w:val="24"/>
+          <w:szCs w:val="24"/>
+          <w:lang w:val="en-US"/>
+        </w:rPr>
+        <w:t xml:space="preserve"> </w:t>
+      </w:r>
+      <w:proofErr w:type="spellStart"/>
+      <w:r>
+        <w:rPr>
+          <w:rFonts w:ascii="Times New Roman" w:hAnsi="Times New Roman" w:cs="Times New Roman"/>
+          <w:sz w:val="24"/>
+          <w:szCs w:val="24"/>
+          <w:lang w:val="en-US"/>
+        </w:rPr>
+        <w:t>budaya</w:t>
+      </w:r>
+      <w:proofErr w:type="spellEnd"/>
+      <w:r>
+        <w:rPr>
+          <w:rFonts w:ascii="Times New Roman" w:hAnsi="Times New Roman" w:cs="Times New Roman"/>
+          <w:sz w:val="24"/>
+          <w:szCs w:val="24"/>
+          <w:lang w:val="en-US"/>
+        </w:rPr>
+        <w:t xml:space="preserve"> </w:t>
+      </w:r>
+      <w:proofErr w:type="spellStart"/>
+      <w:r>
+        <w:rPr>
+          <w:rFonts w:ascii="Times New Roman" w:hAnsi="Times New Roman" w:cs="Times New Roman"/>
+          <w:sz w:val="24"/>
+          <w:szCs w:val="24"/>
+          <w:lang w:val="en-US"/>
+        </w:rPr>
+        <w:t>terhebat</w:t>
+      </w:r>
+      <w:proofErr w:type="spellEnd"/>
+      <w:r>
+        <w:rPr>
+          <w:rFonts w:ascii="Times New Roman" w:hAnsi="Times New Roman" w:cs="Times New Roman"/>
+          <w:sz w:val="24"/>
+          <w:szCs w:val="24"/>
+          <w:lang w:val="en-US"/>
+        </w:rPr>
+        <w:t xml:space="preserve"> se Indonesia </w:t>
+      </w:r>
+      <w:proofErr w:type="spellStart"/>
+      <w:r>
+        <w:rPr>
+          <w:rFonts w:ascii="Times New Roman" w:hAnsi="Times New Roman" w:cs="Times New Roman"/>
+          <w:sz w:val="24"/>
+          <w:szCs w:val="24"/>
+          <w:lang w:val="en-US"/>
+        </w:rPr>
+        <w:t>dengan</w:t>
+      </w:r>
+      <w:proofErr w:type="spellEnd"/>
+      <w:r>
+        <w:rPr>
+          <w:rFonts w:ascii="Times New Roman" w:hAnsi="Times New Roman" w:cs="Times New Roman"/>
+          <w:sz w:val="24"/>
+          <w:szCs w:val="24"/>
+          <w:lang w:val="en-US"/>
+        </w:rPr>
+        <w:t xml:space="preserve"> </w:t>
+      </w:r>
+      <w:proofErr w:type="spellStart"/>
+      <w:r>
+        <w:rPr>
+          <w:rFonts w:ascii="Times New Roman" w:hAnsi="Times New Roman" w:cs="Times New Roman"/>
+          <w:sz w:val="24"/>
+          <w:szCs w:val="24"/>
+          <w:lang w:val="en-US"/>
+        </w:rPr>
+        <w:t>mempelajari</w:t>
+      </w:r>
+      <w:proofErr w:type="spellEnd"/>
+      <w:r>
+        <w:rPr>
+          <w:rFonts w:ascii="Times New Roman" w:hAnsi="Times New Roman" w:cs="Times New Roman"/>
+          <w:sz w:val="24"/>
+          <w:szCs w:val="24"/>
+          <w:lang w:val="en-US"/>
+        </w:rPr>
+        <w:t xml:space="preserve"> dan </w:t>
+      </w:r>
+      <w:proofErr w:type="spellStart"/>
+      <w:r>
+        <w:rPr>
+          <w:rFonts w:ascii="Times New Roman" w:hAnsi="Times New Roman" w:cs="Times New Roman"/>
+          <w:sz w:val="24"/>
+          <w:szCs w:val="24"/>
+          <w:lang w:val="en-US"/>
+        </w:rPr>
+        <w:t>mengumpulkan</w:t>
+      </w:r>
+      <w:proofErr w:type="spellEnd"/>
+      <w:r>
+        <w:rPr>
+          <w:rFonts w:ascii="Times New Roman" w:hAnsi="Times New Roman" w:cs="Times New Roman"/>
+          <w:sz w:val="24"/>
+          <w:szCs w:val="24"/>
+          <w:lang w:val="en-US"/>
+        </w:rPr>
+        <w:t xml:space="preserve"> </w:t>
+      </w:r>
+      <w:proofErr w:type="spellStart"/>
+      <w:r>
+        <w:rPr>
+          <w:rFonts w:ascii="Times New Roman" w:hAnsi="Times New Roman" w:cs="Times New Roman"/>
+          <w:sz w:val="24"/>
+          <w:szCs w:val="24"/>
+          <w:lang w:val="en-US"/>
+        </w:rPr>
+        <w:t>informasi</w:t>
+      </w:r>
+      <w:proofErr w:type="spellEnd"/>
+      <w:r>
+        <w:rPr>
+          <w:rFonts w:ascii="Times New Roman" w:hAnsi="Times New Roman" w:cs="Times New Roman"/>
+          <w:sz w:val="24"/>
+          <w:szCs w:val="24"/>
+          <w:lang w:val="en-US"/>
+        </w:rPr>
+        <w:t xml:space="preserve"> </w:t>
+      </w:r>
+      <w:proofErr w:type="spellStart"/>
+      <w:r>
+        <w:rPr>
+          <w:rFonts w:ascii="Times New Roman" w:hAnsi="Times New Roman" w:cs="Times New Roman"/>
+          <w:sz w:val="24"/>
+          <w:szCs w:val="24"/>
+          <w:lang w:val="en-US"/>
+        </w:rPr>
+        <w:t>tentang</w:t>
+      </w:r>
+      <w:proofErr w:type="spellEnd"/>
+      <w:r>
+        <w:rPr>
+          <w:rFonts w:ascii="Times New Roman" w:hAnsi="Times New Roman" w:cs="Times New Roman"/>
+          <w:sz w:val="24"/>
+          <w:szCs w:val="24"/>
+          <w:lang w:val="en-US"/>
+        </w:rPr>
+        <w:t xml:space="preserve"> </w:t>
+      </w:r>
+      <w:proofErr w:type="spellStart"/>
+      <w:r>
+        <w:rPr>
+          <w:rFonts w:ascii="Times New Roman" w:hAnsi="Times New Roman" w:cs="Times New Roman"/>
+          <w:sz w:val="24"/>
+          <w:szCs w:val="24"/>
+          <w:lang w:val="en-US"/>
+        </w:rPr>
+        <w:t>kebudayaan</w:t>
+      </w:r>
+      <w:proofErr w:type="spellEnd"/>
+      <w:r>
+        <w:rPr>
+          <w:rFonts w:ascii="Times New Roman" w:hAnsi="Times New Roman" w:cs="Times New Roman"/>
+          <w:sz w:val="24"/>
+          <w:szCs w:val="24"/>
+          <w:lang w:val="en-US"/>
+        </w:rPr>
+        <w:t xml:space="preserve"> yang </w:t>
+      </w:r>
+      <w:proofErr w:type="spellStart"/>
+      <w:r>
+        <w:rPr>
+          <w:rFonts w:ascii="Times New Roman" w:hAnsi="Times New Roman" w:cs="Times New Roman"/>
+          <w:sz w:val="24"/>
+          <w:szCs w:val="24"/>
+          <w:lang w:val="en-US"/>
+        </w:rPr>
+        <w:t>ada</w:t>
+      </w:r>
+      <w:proofErr w:type="spellEnd"/>
+      <w:r>
+        <w:rPr>
+          <w:rFonts w:ascii="Times New Roman" w:hAnsi="Times New Roman" w:cs="Times New Roman"/>
+          <w:sz w:val="24"/>
+          <w:szCs w:val="24"/>
+          <w:lang w:val="en-US"/>
+        </w:rPr>
+        <w:t xml:space="preserve"> di </w:t>
+      </w:r>
+      <w:proofErr w:type="spellStart"/>
+      <w:r>
+        <w:rPr>
+          <w:rFonts w:ascii="Times New Roman" w:hAnsi="Times New Roman" w:cs="Times New Roman"/>
+          <w:sz w:val="24"/>
+          <w:szCs w:val="24"/>
+          <w:lang w:val="en-US"/>
+        </w:rPr>
+        <w:t>indonesia</w:t>
+      </w:r>
+      <w:proofErr w:type="spellEnd"/>
       <w:r>
         <w:rPr>
           <w:rFonts w:ascii="Times New Roman" w:hAnsi="Times New Roman" w:cs="Times New Roman"/>
@@ -268,16 +574,207 @@
           <w:szCs w:val="24"/>
           <w:lang w:val="en-US"/>
         </w:rPr>
-        <w:t xml:space="preserve">Game ini memiliki tema yang </w:t>
-      </w:r>
-      <w:r>
-        <w:rPr>
-          <w:rFonts w:ascii="Times New Roman" w:hAnsi="Times New Roman" w:cs="Times New Roman"/>
-          <w:sz w:val="24"/>
-          <w:szCs w:val="24"/>
-          <w:lang w:val="en-US"/>
-        </w:rPr>
-        <w:t>penuh warna, dengan desain karakter yang kartun sekali.</w:t>
+        <w:t xml:space="preserve">Game </w:t>
+      </w:r>
+      <w:proofErr w:type="spellStart"/>
+      <w:r>
+        <w:rPr>
+          <w:rFonts w:ascii="Times New Roman" w:hAnsi="Times New Roman" w:cs="Times New Roman"/>
+          <w:sz w:val="24"/>
+          <w:szCs w:val="24"/>
+          <w:lang w:val="en-US"/>
+        </w:rPr>
+        <w:t>ini</w:t>
+      </w:r>
+      <w:proofErr w:type="spellEnd"/>
+      <w:r>
+        <w:rPr>
+          <w:rFonts w:ascii="Times New Roman" w:hAnsi="Times New Roman" w:cs="Times New Roman"/>
+          <w:sz w:val="24"/>
+          <w:szCs w:val="24"/>
+          <w:lang w:val="en-US"/>
+        </w:rPr>
+        <w:t xml:space="preserve"> </w:t>
+      </w:r>
+      <w:proofErr w:type="spellStart"/>
+      <w:r>
+        <w:rPr>
+          <w:rFonts w:ascii="Times New Roman" w:hAnsi="Times New Roman" w:cs="Times New Roman"/>
+          <w:sz w:val="24"/>
+          <w:szCs w:val="24"/>
+          <w:lang w:val="en-US"/>
+        </w:rPr>
+        <w:t>memiliki</w:t>
+      </w:r>
+      <w:proofErr w:type="spellEnd"/>
+      <w:r>
+        <w:rPr>
+          <w:rFonts w:ascii="Times New Roman" w:hAnsi="Times New Roman" w:cs="Times New Roman"/>
+          <w:sz w:val="24"/>
+          <w:szCs w:val="24"/>
+          <w:lang w:val="en-US"/>
+        </w:rPr>
+        <w:t xml:space="preserve"> </w:t>
+      </w:r>
+      <w:proofErr w:type="spellStart"/>
+      <w:r>
+        <w:rPr>
+          <w:rFonts w:ascii="Times New Roman" w:hAnsi="Times New Roman" w:cs="Times New Roman"/>
+          <w:sz w:val="24"/>
+          <w:szCs w:val="24"/>
+          <w:lang w:val="en-US"/>
+        </w:rPr>
+        <w:t>tema</w:t>
+      </w:r>
+      <w:proofErr w:type="spellEnd"/>
+      <w:r>
+        <w:rPr>
+          <w:rFonts w:ascii="Times New Roman" w:hAnsi="Times New Roman" w:cs="Times New Roman"/>
+          <w:sz w:val="24"/>
+          <w:szCs w:val="24"/>
+          <w:lang w:val="en-US"/>
+        </w:rPr>
+        <w:t xml:space="preserve"> yang </w:t>
+      </w:r>
+      <w:proofErr w:type="spellStart"/>
+      <w:r>
+        <w:rPr>
+          <w:rFonts w:ascii="Times New Roman" w:hAnsi="Times New Roman" w:cs="Times New Roman"/>
+          <w:sz w:val="24"/>
+          <w:szCs w:val="24"/>
+          <w:lang w:val="en-US"/>
+        </w:rPr>
+        <w:t>penuh</w:t>
+      </w:r>
+      <w:proofErr w:type="spellEnd"/>
+      <w:r>
+        <w:rPr>
+          <w:rFonts w:ascii="Times New Roman" w:hAnsi="Times New Roman" w:cs="Times New Roman"/>
+          <w:sz w:val="24"/>
+          <w:szCs w:val="24"/>
+          <w:lang w:val="en-US"/>
+        </w:rPr>
+        <w:t xml:space="preserve"> </w:t>
+      </w:r>
+      <w:proofErr w:type="spellStart"/>
+      <w:r>
+        <w:rPr>
+          <w:rFonts w:ascii="Times New Roman" w:hAnsi="Times New Roman" w:cs="Times New Roman"/>
+          <w:sz w:val="24"/>
+          <w:szCs w:val="24"/>
+          <w:lang w:val="en-US"/>
+        </w:rPr>
+        <w:t>warna</w:t>
+      </w:r>
+      <w:proofErr w:type="spellEnd"/>
+      <w:r>
+        <w:rPr>
+          <w:rFonts w:ascii="Times New Roman" w:hAnsi="Times New Roman" w:cs="Times New Roman"/>
+          <w:sz w:val="24"/>
+          <w:szCs w:val="24"/>
+          <w:lang w:val="en-US"/>
+        </w:rPr>
+        <w:t xml:space="preserve">, </w:t>
+      </w:r>
+      <w:proofErr w:type="spellStart"/>
+      <w:r>
+        <w:rPr>
+          <w:rFonts w:ascii="Times New Roman" w:hAnsi="Times New Roman" w:cs="Times New Roman"/>
+          <w:sz w:val="24"/>
+          <w:szCs w:val="24"/>
+          <w:lang w:val="en-US"/>
+        </w:rPr>
+        <w:t>dengan</w:t>
+      </w:r>
+      <w:proofErr w:type="spellEnd"/>
+      <w:r>
+        <w:rPr>
+          <w:rFonts w:ascii="Times New Roman" w:hAnsi="Times New Roman" w:cs="Times New Roman"/>
+          <w:sz w:val="24"/>
+          <w:szCs w:val="24"/>
+          <w:lang w:val="en-US"/>
+        </w:rPr>
+        <w:t xml:space="preserve"> </w:t>
+      </w:r>
+      <w:proofErr w:type="spellStart"/>
+      <w:r>
+        <w:rPr>
+          <w:rFonts w:ascii="Times New Roman" w:hAnsi="Times New Roman" w:cs="Times New Roman"/>
+          <w:sz w:val="24"/>
+          <w:szCs w:val="24"/>
+          <w:lang w:val="en-US"/>
+        </w:rPr>
+        <w:t>desain</w:t>
+      </w:r>
+      <w:proofErr w:type="spellEnd"/>
+      <w:r>
+        <w:rPr>
+          <w:rFonts w:ascii="Times New Roman" w:hAnsi="Times New Roman" w:cs="Times New Roman"/>
+          <w:sz w:val="24"/>
+          <w:szCs w:val="24"/>
+          <w:lang w:val="en-US"/>
+        </w:rPr>
+        <w:t xml:space="preserve"> </w:t>
+      </w:r>
+      <w:proofErr w:type="spellStart"/>
+      <w:r>
+        <w:rPr>
+          <w:rFonts w:ascii="Times New Roman" w:hAnsi="Times New Roman" w:cs="Times New Roman"/>
+          <w:sz w:val="24"/>
+          <w:szCs w:val="24"/>
+          <w:lang w:val="en-US"/>
+        </w:rPr>
+        <w:t>karakter</w:t>
+      </w:r>
+      <w:proofErr w:type="spellEnd"/>
+      <w:r>
+        <w:rPr>
+          <w:rFonts w:ascii="Times New Roman" w:hAnsi="Times New Roman" w:cs="Times New Roman"/>
+          <w:sz w:val="24"/>
+          <w:szCs w:val="24"/>
+          <w:lang w:val="en-US"/>
+        </w:rPr>
+        <w:t xml:space="preserve"> yang </w:t>
+      </w:r>
+      <w:proofErr w:type="spellStart"/>
+      <w:r>
+        <w:rPr>
+          <w:rFonts w:ascii="Times New Roman" w:hAnsi="Times New Roman" w:cs="Times New Roman"/>
+          <w:sz w:val="24"/>
+          <w:szCs w:val="24"/>
+          <w:lang w:val="en-US"/>
+        </w:rPr>
+        <w:t>kartun</w:t>
+      </w:r>
+      <w:proofErr w:type="spellEnd"/>
+      <w:r>
+        <w:rPr>
+          <w:rFonts w:ascii="Times New Roman" w:hAnsi="Times New Roman" w:cs="Times New Roman"/>
+          <w:sz w:val="24"/>
+          <w:szCs w:val="24"/>
+          <w:lang w:val="en-US"/>
+        </w:rPr>
+        <w:t xml:space="preserve"> </w:t>
+      </w:r>
+      <w:proofErr w:type="spellStart"/>
+      <w:r>
+        <w:rPr>
+          <w:rFonts w:ascii="Times New Roman" w:hAnsi="Times New Roman" w:cs="Times New Roman"/>
+          <w:sz w:val="24"/>
+          <w:szCs w:val="24"/>
+          <w:lang w:val="en-US"/>
+        </w:rPr>
+        <w:t>sekali</w:t>
+      </w:r>
+      <w:proofErr w:type="spellEnd"/>
+      <w:r>
+        <w:rPr>
+          <w:rFonts w:ascii="Times New Roman" w:hAnsi="Times New Roman" w:cs="Times New Roman"/>
+          <w:sz w:val="24"/>
+          <w:szCs w:val="24"/>
+          <w:lang w:val="en-US"/>
+        </w:rPr>
+        <w:t>.</w:t>
       </w:r>
     </w:p>
     <w:p>
@@ -302,7 +799,147 @@
           <w:szCs w:val="24"/>
           <w:lang w:val="en-US"/>
         </w:rPr>
-        <w:t>Adventure to The Past : Pemain akan kembali ke masa lalu demi mempelajari kebudayaan.</w:t>
+        <w:t xml:space="preserve">Adventure to The Past : </w:t>
+      </w:r>
+      <w:proofErr w:type="spellStart"/>
+      <w:r>
+        <w:rPr>
+          <w:rFonts w:ascii="Times New Roman" w:hAnsi="Times New Roman" w:cs="Times New Roman"/>
+          <w:sz w:val="24"/>
+          <w:szCs w:val="24"/>
+          <w:lang w:val="en-US"/>
+        </w:rPr>
+        <w:t>Pemain</w:t>
+      </w:r>
+      <w:proofErr w:type="spellEnd"/>
+      <w:r>
+        <w:rPr>
+          <w:rFonts w:ascii="Times New Roman" w:hAnsi="Times New Roman" w:cs="Times New Roman"/>
+          <w:sz w:val="24"/>
+          <w:szCs w:val="24"/>
+          <w:lang w:val="en-US"/>
+        </w:rPr>
+        <w:t xml:space="preserve"> </w:t>
+      </w:r>
+      <w:proofErr w:type="spellStart"/>
+      <w:r>
+        <w:rPr>
+          <w:rFonts w:ascii="Times New Roman" w:hAnsi="Times New Roman" w:cs="Times New Roman"/>
+          <w:sz w:val="24"/>
+          <w:szCs w:val="24"/>
+          <w:lang w:val="en-US"/>
+        </w:rPr>
+        <w:t>akan</w:t>
+      </w:r>
+      <w:proofErr w:type="spellEnd"/>
+      <w:r>
+        <w:rPr>
+          <w:rFonts w:ascii="Times New Roman" w:hAnsi="Times New Roman" w:cs="Times New Roman"/>
+          <w:sz w:val="24"/>
+          <w:szCs w:val="24"/>
+          <w:lang w:val="en-US"/>
+        </w:rPr>
+        <w:t xml:space="preserve"> </w:t>
+      </w:r>
+      <w:proofErr w:type="spellStart"/>
+      <w:r>
+        <w:rPr>
+          <w:rFonts w:ascii="Times New Roman" w:hAnsi="Times New Roman" w:cs="Times New Roman"/>
+          <w:sz w:val="24"/>
+          <w:szCs w:val="24"/>
+          <w:lang w:val="en-US"/>
+        </w:rPr>
+        <w:t>kembali</w:t>
+      </w:r>
+      <w:proofErr w:type="spellEnd"/>
+      <w:r>
+        <w:rPr>
+          <w:rFonts w:ascii="Times New Roman" w:hAnsi="Times New Roman" w:cs="Times New Roman"/>
+          <w:sz w:val="24"/>
+          <w:szCs w:val="24"/>
+          <w:lang w:val="en-US"/>
+        </w:rPr>
+        <w:t xml:space="preserve"> </w:t>
+      </w:r>
+      <w:proofErr w:type="spellStart"/>
+      <w:r>
+        <w:rPr>
+          <w:rFonts w:ascii="Times New Roman" w:hAnsi="Times New Roman" w:cs="Times New Roman"/>
+          <w:sz w:val="24"/>
+          <w:szCs w:val="24"/>
+          <w:lang w:val="en-US"/>
+        </w:rPr>
+        <w:t>ke</w:t>
+      </w:r>
+      <w:proofErr w:type="spellEnd"/>
+      <w:r>
+        <w:rPr>
+          <w:rFonts w:ascii="Times New Roman" w:hAnsi="Times New Roman" w:cs="Times New Roman"/>
+          <w:sz w:val="24"/>
+          <w:szCs w:val="24"/>
+          <w:lang w:val="en-US"/>
+        </w:rPr>
+        <w:t xml:space="preserve"> masa </w:t>
+      </w:r>
+      <w:proofErr w:type="spellStart"/>
+      <w:r>
+        <w:rPr>
+          <w:rFonts w:ascii="Times New Roman" w:hAnsi="Times New Roman" w:cs="Times New Roman"/>
+          <w:sz w:val="24"/>
+          <w:szCs w:val="24"/>
+          <w:lang w:val="en-US"/>
+        </w:rPr>
+        <w:t>lalu</w:t>
+      </w:r>
+      <w:proofErr w:type="spellEnd"/>
+      <w:r>
+        <w:rPr>
+          <w:rFonts w:ascii="Times New Roman" w:hAnsi="Times New Roman" w:cs="Times New Roman"/>
+          <w:sz w:val="24"/>
+          <w:szCs w:val="24"/>
+          <w:lang w:val="en-US"/>
+        </w:rPr>
+        <w:t xml:space="preserve"> demi </w:t>
+      </w:r>
+      <w:proofErr w:type="spellStart"/>
+      <w:r>
+        <w:rPr>
+          <w:rFonts w:ascii="Times New Roman" w:hAnsi="Times New Roman" w:cs="Times New Roman"/>
+          <w:sz w:val="24"/>
+          <w:szCs w:val="24"/>
+          <w:lang w:val="en-US"/>
+        </w:rPr>
+        <w:t>mempelajari</w:t>
+      </w:r>
+      <w:proofErr w:type="spellEnd"/>
+      <w:r>
+        <w:rPr>
+          <w:rFonts w:ascii="Times New Roman" w:hAnsi="Times New Roman" w:cs="Times New Roman"/>
+          <w:sz w:val="24"/>
+          <w:szCs w:val="24"/>
+          <w:lang w:val="en-US"/>
+        </w:rPr>
+        <w:t xml:space="preserve"> </w:t>
+      </w:r>
+      <w:proofErr w:type="spellStart"/>
+      <w:r>
+        <w:rPr>
+          <w:rFonts w:ascii="Times New Roman" w:hAnsi="Times New Roman" w:cs="Times New Roman"/>
+          <w:sz w:val="24"/>
+          <w:szCs w:val="24"/>
+          <w:lang w:val="en-US"/>
+        </w:rPr>
+        <w:t>kebudayaan</w:t>
+      </w:r>
+      <w:proofErr w:type="spellEnd"/>
+      <w:r>
+        <w:rPr>
+          <w:rFonts w:ascii="Times New Roman" w:hAnsi="Times New Roman" w:cs="Times New Roman"/>
+          <w:sz w:val="24"/>
+          <w:szCs w:val="24"/>
+          <w:lang w:val="en-US"/>
+        </w:rPr>
+        <w:t>.</w:t>
       </w:r>
     </w:p>
     <w:p>
@@ -327,16 +964,1060 @@
           <w:szCs w:val="24"/>
           <w:lang w:val="en-US"/>
         </w:rPr>
-        <w:t xml:space="preserve">Culture Expert Race : Pemain </w:t>
-      </w:r>
-      <w:r>
-        <w:rPr>
-          <w:rFonts w:ascii="Times New Roman" w:hAnsi="Times New Roman" w:cs="Times New Roman"/>
-          <w:sz w:val="24"/>
-          <w:szCs w:val="24"/>
-          <w:lang w:val="en-US"/>
-        </w:rPr>
-        <w:t>berlomba dengan AI dalam cerita untuk menjadi Ahli Kebudayaan di Indonesia.</w:t>
+        <w:t xml:space="preserve">Culture Expert Race : </w:t>
+      </w:r>
+      <w:proofErr w:type="spellStart"/>
+      <w:r>
+        <w:rPr>
+          <w:rFonts w:ascii="Times New Roman" w:hAnsi="Times New Roman" w:cs="Times New Roman"/>
+          <w:sz w:val="24"/>
+          <w:szCs w:val="24"/>
+          <w:lang w:val="en-US"/>
+        </w:rPr>
+        <w:t>Pemain</w:t>
+      </w:r>
+      <w:proofErr w:type="spellEnd"/>
+      <w:r>
+        <w:rPr>
+          <w:rFonts w:ascii="Times New Roman" w:hAnsi="Times New Roman" w:cs="Times New Roman"/>
+          <w:sz w:val="24"/>
+          <w:szCs w:val="24"/>
+          <w:lang w:val="en-US"/>
+        </w:rPr>
+        <w:t xml:space="preserve"> </w:t>
+      </w:r>
+      <w:proofErr w:type="spellStart"/>
+      <w:r>
+        <w:rPr>
+          <w:rFonts w:ascii="Times New Roman" w:hAnsi="Times New Roman" w:cs="Times New Roman"/>
+          <w:sz w:val="24"/>
+          <w:szCs w:val="24"/>
+          <w:lang w:val="en-US"/>
+        </w:rPr>
+        <w:t>berlomba</w:t>
+      </w:r>
+      <w:proofErr w:type="spellEnd"/>
+      <w:r>
+        <w:rPr>
+          <w:rFonts w:ascii="Times New Roman" w:hAnsi="Times New Roman" w:cs="Times New Roman"/>
+          <w:sz w:val="24"/>
+          <w:szCs w:val="24"/>
+          <w:lang w:val="en-US"/>
+        </w:rPr>
+        <w:t xml:space="preserve"> </w:t>
+      </w:r>
+      <w:proofErr w:type="spellStart"/>
+      <w:r>
+        <w:rPr>
+          <w:rFonts w:ascii="Times New Roman" w:hAnsi="Times New Roman" w:cs="Times New Roman"/>
+          <w:sz w:val="24"/>
+          <w:szCs w:val="24"/>
+          <w:lang w:val="en-US"/>
+        </w:rPr>
+        <w:t>dengan</w:t>
+      </w:r>
+      <w:proofErr w:type="spellEnd"/>
+      <w:r>
+        <w:rPr>
+          <w:rFonts w:ascii="Times New Roman" w:hAnsi="Times New Roman" w:cs="Times New Roman"/>
+          <w:sz w:val="24"/>
+          <w:szCs w:val="24"/>
+          <w:lang w:val="en-US"/>
+        </w:rPr>
+        <w:t xml:space="preserve"> AI </w:t>
+      </w:r>
+      <w:proofErr w:type="spellStart"/>
+      <w:r>
+        <w:rPr>
+          <w:rFonts w:ascii="Times New Roman" w:hAnsi="Times New Roman" w:cs="Times New Roman"/>
+          <w:sz w:val="24"/>
+          <w:szCs w:val="24"/>
+          <w:lang w:val="en-US"/>
+        </w:rPr>
+        <w:t>dalam</w:t>
+      </w:r>
+      <w:proofErr w:type="spellEnd"/>
+      <w:r>
+        <w:rPr>
+          <w:rFonts w:ascii="Times New Roman" w:hAnsi="Times New Roman" w:cs="Times New Roman"/>
+          <w:sz w:val="24"/>
+          <w:szCs w:val="24"/>
+          <w:lang w:val="en-US"/>
+        </w:rPr>
+        <w:t xml:space="preserve"> </w:t>
+      </w:r>
+      <w:proofErr w:type="spellStart"/>
+      <w:r>
+        <w:rPr>
+          <w:rFonts w:ascii="Times New Roman" w:hAnsi="Times New Roman" w:cs="Times New Roman"/>
+          <w:sz w:val="24"/>
+          <w:szCs w:val="24"/>
+          <w:lang w:val="en-US"/>
+        </w:rPr>
+        <w:t>cerita</w:t>
+      </w:r>
+      <w:proofErr w:type="spellEnd"/>
+      <w:r>
+        <w:rPr>
+          <w:rFonts w:ascii="Times New Roman" w:hAnsi="Times New Roman" w:cs="Times New Roman"/>
+          <w:sz w:val="24"/>
+          <w:szCs w:val="24"/>
+          <w:lang w:val="en-US"/>
+        </w:rPr>
+        <w:t xml:space="preserve"> </w:t>
+      </w:r>
+      <w:proofErr w:type="spellStart"/>
+      <w:r>
+        <w:rPr>
+          <w:rFonts w:ascii="Times New Roman" w:hAnsi="Times New Roman" w:cs="Times New Roman"/>
+          <w:sz w:val="24"/>
+          <w:szCs w:val="24"/>
+          <w:lang w:val="en-US"/>
+        </w:rPr>
+        <w:t>untuk</w:t>
+      </w:r>
+      <w:proofErr w:type="spellEnd"/>
+      <w:r>
+        <w:rPr>
+          <w:rFonts w:ascii="Times New Roman" w:hAnsi="Times New Roman" w:cs="Times New Roman"/>
+          <w:sz w:val="24"/>
+          <w:szCs w:val="24"/>
+          <w:lang w:val="en-US"/>
+        </w:rPr>
+        <w:t xml:space="preserve"> </w:t>
+      </w:r>
+      <w:proofErr w:type="spellStart"/>
+      <w:r>
+        <w:rPr>
+          <w:rFonts w:ascii="Times New Roman" w:hAnsi="Times New Roman" w:cs="Times New Roman"/>
+          <w:sz w:val="24"/>
+          <w:szCs w:val="24"/>
+          <w:lang w:val="en-US"/>
+        </w:rPr>
+        <w:t>menjadi</w:t>
+      </w:r>
+      <w:proofErr w:type="spellEnd"/>
+      <w:r>
+        <w:rPr>
+          <w:rFonts w:ascii="Times New Roman" w:hAnsi="Times New Roman" w:cs="Times New Roman"/>
+          <w:sz w:val="24"/>
+          <w:szCs w:val="24"/>
+          <w:lang w:val="en-US"/>
+        </w:rPr>
+        <w:t xml:space="preserve"> Ahli </w:t>
+      </w:r>
+      <w:proofErr w:type="spellStart"/>
+      <w:r>
+        <w:rPr>
+          <w:rFonts w:ascii="Times New Roman" w:hAnsi="Times New Roman" w:cs="Times New Roman"/>
+          <w:sz w:val="24"/>
+          <w:szCs w:val="24"/>
+          <w:lang w:val="en-US"/>
+        </w:rPr>
+        <w:t>Kebudayaan</w:t>
+      </w:r>
+      <w:proofErr w:type="spellEnd"/>
+      <w:r>
+        <w:rPr>
+          <w:rFonts w:ascii="Times New Roman" w:hAnsi="Times New Roman" w:cs="Times New Roman"/>
+          <w:sz w:val="24"/>
+          <w:szCs w:val="24"/>
+          <w:lang w:val="en-US"/>
+        </w:rPr>
+        <w:t xml:space="preserve"> di Indonesia.</w:t>
+      </w:r>
+    </w:p>
+    <w:p>
+      <w:pPr>
+        <w:pStyle w:val="ListParagraph"/>
+        <w:numPr>
+          <w:ilvl w:val="0"/>
+          <w:numId w:val="1"/>
+        </w:numPr>
+        <w:jc w:val="both"/>
+        <w:rPr>
+          <w:rFonts w:ascii="Times New Roman" w:hAnsi="Times New Roman" w:cs="Times New Roman"/>
+          <w:sz w:val="24"/>
+          <w:szCs w:val="24"/>
+          <w:lang w:val="en-US"/>
+        </w:rPr>
+      </w:pPr>
+      <w:r>
+        <w:rPr>
+          <w:rFonts w:ascii="Times New Roman" w:hAnsi="Times New Roman" w:cs="Times New Roman"/>
+          <w:sz w:val="24"/>
+          <w:szCs w:val="24"/>
+          <w:lang w:val="en-US"/>
+        </w:rPr>
+        <w:t xml:space="preserve">Pitch : </w:t>
+      </w:r>
+      <w:proofErr w:type="spellStart"/>
+      <w:r>
+        <w:rPr>
+          <w:rFonts w:ascii="Times New Roman" w:hAnsi="Times New Roman" w:cs="Times New Roman"/>
+          <w:sz w:val="24"/>
+          <w:szCs w:val="24"/>
+          <w:lang w:val="en-US"/>
+        </w:rPr>
+        <w:t>Menjadi</w:t>
+      </w:r>
+      <w:proofErr w:type="spellEnd"/>
+      <w:r>
+        <w:rPr>
+          <w:rFonts w:ascii="Times New Roman" w:hAnsi="Times New Roman" w:cs="Times New Roman"/>
+          <w:sz w:val="24"/>
+          <w:szCs w:val="24"/>
+          <w:lang w:val="en-US"/>
+        </w:rPr>
+        <w:t xml:space="preserve"> </w:t>
+      </w:r>
+      <w:proofErr w:type="spellStart"/>
+      <w:r>
+        <w:rPr>
+          <w:rFonts w:ascii="Times New Roman" w:hAnsi="Times New Roman" w:cs="Times New Roman"/>
+          <w:sz w:val="24"/>
+          <w:szCs w:val="24"/>
+          <w:lang w:val="en-US"/>
+        </w:rPr>
+        <w:t>ahli</w:t>
+      </w:r>
+      <w:proofErr w:type="spellEnd"/>
+      <w:r>
+        <w:rPr>
+          <w:rFonts w:ascii="Times New Roman" w:hAnsi="Times New Roman" w:cs="Times New Roman"/>
+          <w:sz w:val="24"/>
+          <w:szCs w:val="24"/>
+          <w:lang w:val="en-US"/>
+        </w:rPr>
+        <w:t xml:space="preserve"> </w:t>
+      </w:r>
+      <w:proofErr w:type="spellStart"/>
+      <w:r>
+        <w:rPr>
+          <w:rFonts w:ascii="Times New Roman" w:hAnsi="Times New Roman" w:cs="Times New Roman"/>
+          <w:sz w:val="24"/>
+          <w:szCs w:val="24"/>
+          <w:lang w:val="en-US"/>
+        </w:rPr>
+        <w:t>budaya</w:t>
+      </w:r>
+      <w:proofErr w:type="spellEnd"/>
+      <w:r>
+        <w:rPr>
+          <w:rFonts w:ascii="Times New Roman" w:hAnsi="Times New Roman" w:cs="Times New Roman"/>
+          <w:sz w:val="24"/>
+          <w:szCs w:val="24"/>
+          <w:lang w:val="en-US"/>
+        </w:rPr>
+        <w:t xml:space="preserve"> Indonesia </w:t>
+      </w:r>
+      <w:proofErr w:type="spellStart"/>
+      <w:r>
+        <w:rPr>
+          <w:rFonts w:ascii="Times New Roman" w:hAnsi="Times New Roman" w:cs="Times New Roman"/>
+          <w:sz w:val="24"/>
+          <w:szCs w:val="24"/>
+          <w:lang w:val="en-US"/>
+        </w:rPr>
+        <w:t>terhebat</w:t>
+      </w:r>
+      <w:proofErr w:type="spellEnd"/>
+      <w:r>
+        <w:rPr>
+          <w:rFonts w:ascii="Times New Roman" w:hAnsi="Times New Roman" w:cs="Times New Roman"/>
+          <w:sz w:val="24"/>
+          <w:szCs w:val="24"/>
+          <w:lang w:val="en-US"/>
+        </w:rPr>
+        <w:t xml:space="preserve"> </w:t>
+      </w:r>
+      <w:proofErr w:type="spellStart"/>
+      <w:r>
+        <w:rPr>
+          <w:rFonts w:ascii="Times New Roman" w:hAnsi="Times New Roman" w:cs="Times New Roman"/>
+          <w:sz w:val="24"/>
+          <w:szCs w:val="24"/>
+          <w:lang w:val="en-US"/>
+        </w:rPr>
+        <w:t>dengan</w:t>
+      </w:r>
+      <w:proofErr w:type="spellEnd"/>
+      <w:r>
+        <w:rPr>
+          <w:rFonts w:ascii="Times New Roman" w:hAnsi="Times New Roman" w:cs="Times New Roman"/>
+          <w:sz w:val="24"/>
+          <w:szCs w:val="24"/>
+          <w:lang w:val="en-US"/>
+        </w:rPr>
+        <w:t xml:space="preserve"> </w:t>
+      </w:r>
+      <w:proofErr w:type="spellStart"/>
+      <w:r>
+        <w:rPr>
+          <w:rFonts w:ascii="Times New Roman" w:hAnsi="Times New Roman" w:cs="Times New Roman"/>
+          <w:sz w:val="24"/>
+          <w:szCs w:val="24"/>
+          <w:lang w:val="en-US"/>
+        </w:rPr>
+        <w:t>kembali</w:t>
+      </w:r>
+      <w:proofErr w:type="spellEnd"/>
+      <w:r>
+        <w:rPr>
+          <w:rFonts w:ascii="Times New Roman" w:hAnsi="Times New Roman" w:cs="Times New Roman"/>
+          <w:sz w:val="24"/>
+          <w:szCs w:val="24"/>
+          <w:lang w:val="en-US"/>
+        </w:rPr>
+        <w:t xml:space="preserve"> </w:t>
+      </w:r>
+      <w:proofErr w:type="spellStart"/>
+      <w:r>
+        <w:rPr>
+          <w:rFonts w:ascii="Times New Roman" w:hAnsi="Times New Roman" w:cs="Times New Roman"/>
+          <w:sz w:val="24"/>
+          <w:szCs w:val="24"/>
+          <w:lang w:val="en-US"/>
+        </w:rPr>
+        <w:t>ke</w:t>
+      </w:r>
+      <w:proofErr w:type="spellEnd"/>
+      <w:r>
+        <w:rPr>
+          <w:rFonts w:ascii="Times New Roman" w:hAnsi="Times New Roman" w:cs="Times New Roman"/>
+          <w:sz w:val="24"/>
+          <w:szCs w:val="24"/>
+          <w:lang w:val="en-US"/>
+        </w:rPr>
+        <w:t xml:space="preserve"> masa </w:t>
+      </w:r>
+      <w:proofErr w:type="spellStart"/>
+      <w:r>
+        <w:rPr>
+          <w:rFonts w:ascii="Times New Roman" w:hAnsi="Times New Roman" w:cs="Times New Roman"/>
+          <w:sz w:val="24"/>
+          <w:szCs w:val="24"/>
+          <w:lang w:val="en-US"/>
+        </w:rPr>
+        <w:t>lalu</w:t>
+      </w:r>
+      <w:proofErr w:type="spellEnd"/>
+      <w:r>
+        <w:rPr>
+          <w:rFonts w:ascii="Times New Roman" w:hAnsi="Times New Roman" w:cs="Times New Roman"/>
+          <w:sz w:val="24"/>
+          <w:szCs w:val="24"/>
+          <w:lang w:val="en-US"/>
+        </w:rPr>
+        <w:t xml:space="preserve"> </w:t>
+      </w:r>
+      <w:proofErr w:type="spellStart"/>
+      <w:r>
+        <w:rPr>
+          <w:rFonts w:ascii="Times New Roman" w:hAnsi="Times New Roman" w:cs="Times New Roman"/>
+          <w:sz w:val="24"/>
+          <w:szCs w:val="24"/>
+          <w:lang w:val="en-US"/>
+        </w:rPr>
+        <w:t>untuk</w:t>
+      </w:r>
+      <w:proofErr w:type="spellEnd"/>
+      <w:r>
+        <w:rPr>
+          <w:rFonts w:ascii="Times New Roman" w:hAnsi="Times New Roman" w:cs="Times New Roman"/>
+          <w:sz w:val="24"/>
+          <w:szCs w:val="24"/>
+          <w:lang w:val="en-US"/>
+        </w:rPr>
+        <w:t xml:space="preserve"> </w:t>
+      </w:r>
+      <w:proofErr w:type="spellStart"/>
+      <w:r>
+        <w:rPr>
+          <w:rFonts w:ascii="Times New Roman" w:hAnsi="Times New Roman" w:cs="Times New Roman"/>
+          <w:sz w:val="24"/>
+          <w:szCs w:val="24"/>
+          <w:lang w:val="en-US"/>
+        </w:rPr>
+        <w:t>mengumpulkan</w:t>
+      </w:r>
+      <w:proofErr w:type="spellEnd"/>
+      <w:r>
+        <w:rPr>
+          <w:rFonts w:ascii="Times New Roman" w:hAnsi="Times New Roman" w:cs="Times New Roman"/>
+          <w:sz w:val="24"/>
+          <w:szCs w:val="24"/>
+          <w:lang w:val="en-US"/>
+        </w:rPr>
+        <w:t xml:space="preserve"> </w:t>
+      </w:r>
+      <w:proofErr w:type="spellStart"/>
+      <w:r>
+        <w:rPr>
+          <w:rFonts w:ascii="Times New Roman" w:hAnsi="Times New Roman" w:cs="Times New Roman"/>
+          <w:sz w:val="24"/>
+          <w:szCs w:val="24"/>
+          <w:lang w:val="en-US"/>
+        </w:rPr>
+        <w:t>semua</w:t>
+      </w:r>
+      <w:proofErr w:type="spellEnd"/>
+      <w:r>
+        <w:rPr>
+          <w:rFonts w:ascii="Times New Roman" w:hAnsi="Times New Roman" w:cs="Times New Roman"/>
+          <w:sz w:val="24"/>
+          <w:szCs w:val="24"/>
+          <w:lang w:val="en-US"/>
+        </w:rPr>
+        <w:t xml:space="preserve"> </w:t>
+      </w:r>
+      <w:proofErr w:type="spellStart"/>
+      <w:r>
+        <w:rPr>
+          <w:rFonts w:ascii="Times New Roman" w:hAnsi="Times New Roman" w:cs="Times New Roman"/>
+          <w:sz w:val="24"/>
+          <w:szCs w:val="24"/>
+          <w:lang w:val="en-US"/>
+        </w:rPr>
+        <w:t>informasi</w:t>
+      </w:r>
+      <w:proofErr w:type="spellEnd"/>
+      <w:r>
+        <w:rPr>
+          <w:rFonts w:ascii="Times New Roman" w:hAnsi="Times New Roman" w:cs="Times New Roman"/>
+          <w:sz w:val="24"/>
+          <w:szCs w:val="24"/>
+          <w:lang w:val="en-US"/>
+        </w:rPr>
+        <w:t xml:space="preserve"> </w:t>
+      </w:r>
+      <w:proofErr w:type="spellStart"/>
+      <w:r>
+        <w:rPr>
+          <w:rFonts w:ascii="Times New Roman" w:hAnsi="Times New Roman" w:cs="Times New Roman"/>
+          <w:sz w:val="24"/>
+          <w:szCs w:val="24"/>
+          <w:lang w:val="en-US"/>
+        </w:rPr>
+        <w:t>tentang</w:t>
+      </w:r>
+      <w:proofErr w:type="spellEnd"/>
+      <w:r>
+        <w:rPr>
+          <w:rFonts w:ascii="Times New Roman" w:hAnsi="Times New Roman" w:cs="Times New Roman"/>
+          <w:sz w:val="24"/>
+          <w:szCs w:val="24"/>
+          <w:lang w:val="en-US"/>
+        </w:rPr>
+        <w:t xml:space="preserve"> </w:t>
+      </w:r>
+      <w:proofErr w:type="spellStart"/>
+      <w:r>
+        <w:rPr>
+          <w:rFonts w:ascii="Times New Roman" w:hAnsi="Times New Roman" w:cs="Times New Roman"/>
+          <w:sz w:val="24"/>
+          <w:szCs w:val="24"/>
+          <w:lang w:val="en-US"/>
+        </w:rPr>
+        <w:t>kebudayaan</w:t>
+      </w:r>
+      <w:proofErr w:type="spellEnd"/>
+      <w:r>
+        <w:rPr>
+          <w:rFonts w:ascii="Times New Roman" w:hAnsi="Times New Roman" w:cs="Times New Roman"/>
+          <w:sz w:val="24"/>
+          <w:szCs w:val="24"/>
+          <w:lang w:val="en-US"/>
+        </w:rPr>
+        <w:t xml:space="preserve"> Indonesia.</w:t>
+      </w:r>
+      <w:r>
+        <w:rPr>
+          <w:rFonts w:ascii="Times New Roman" w:hAnsi="Times New Roman" w:cs="Times New Roman"/>
+          <w:sz w:val="24"/>
+          <w:szCs w:val="24"/>
+          <w:lang w:val="en-US"/>
+        </w:rPr>
+        <w:t xml:space="preserve"> </w:t>
+      </w:r>
+    </w:p>
+    <w:tbl>
+      <w:tblPr>
+        <w:tblStyle w:val="TableGrid"/>
+        <w:tblpPr w:leftFromText="180" w:rightFromText="180" w:vertAnchor="text" w:horzAnchor="margin" w:tblpY="376"/>
+        <w:tblW w:w="0" w:type="auto"/>
+        <w:tblLook w:val="04A0" w:firstRow="1" w:lastRow="0" w:firstColumn="1" w:lastColumn="0" w:noHBand="0" w:noVBand="1"/>
+      </w:tblPr>
+      <w:tblGrid>
+        <w:gridCol w:w="9016"/>
+      </w:tblGrid>
+      <w:tr>
+        <w:trPr>
+          <w:trHeight w:val="3823"/>
+        </w:trPr>
+        <w:tc>
+          <w:tcPr>
+            <w:tcW w:w="9016" w:type="dxa"/>
+          </w:tcPr>
+          <w:p>
+            <w:pPr>
+              <w:jc w:val="both"/>
+              <w:rPr>
+                <w:rFonts w:ascii="Times New Roman" w:hAnsi="Times New Roman" w:cs="Times New Roman"/>
+                <w:sz w:val="24"/>
+                <w:szCs w:val="24"/>
+                <w:lang w:val="en-US"/>
+              </w:rPr>
+            </w:pPr>
+            <w:r>
+              <w:rPr>
+                <w:rFonts w:ascii="Times New Roman" w:hAnsi="Times New Roman" w:cs="Times New Roman"/>
+                <w:noProof/>
+                <w:sz w:val="24"/>
+                <w:szCs w:val="24"/>
+                <w:lang w:val="en-US"/>
+              </w:rPr>
+              <mc:AlternateContent>
+                <mc:Choice Requires="wps">
+                  <w:drawing>
+                    <wp:anchor distT="0" distB="0" distL="114300" distR="114300" simplePos="0" relativeHeight="251666432" behindDoc="0" locked="0" layoutInCell="1" allowOverlap="1" wp14:anchorId="16CE7EB0" wp14:editId="6FF5E6B1">
+                      <wp:simplePos x="0" y="0"/>
+                      <wp:positionH relativeFrom="column">
+                        <wp:posOffset>1766570</wp:posOffset>
+                      </wp:positionH>
+                      <wp:positionV relativeFrom="paragraph">
+                        <wp:posOffset>432435</wp:posOffset>
+                      </wp:positionV>
+                      <wp:extent cx="57150" cy="1257300"/>
+                      <wp:effectExtent l="857250" t="76200" r="38100" b="19050"/>
+                      <wp:wrapNone/>
+                      <wp:docPr id="4" name="Connector: Elbow 4"/>
+                      <wp:cNvGraphicFramePr/>
+                      <a:graphic xmlns:a="http://schemas.openxmlformats.org/drawingml/2006/main">
+                        <a:graphicData uri="http://schemas.microsoft.com/office/word/2010/wordprocessingShape">
+                          <wps:wsp>
+                            <wps:cNvCnPr/>
+                            <wps:spPr>
+                              <a:xfrm flipH="1" flipV="1">
+                                <a:off x="0" y="0"/>
+                                <a:ext cx="57150" cy="1257300"/>
+                              </a:xfrm>
+                              <a:prstGeom prst="bentConnector3">
+                                <a:avLst>
+                                  <a:gd name="adj1" fmla="val 1600000"/>
+                                </a:avLst>
+                              </a:prstGeom>
+                              <a:ln>
+                                <a:tailEnd type="triangle"/>
+                              </a:ln>
+                            </wps:spPr>
+                            <wps:style>
+                              <a:lnRef idx="1">
+                                <a:schemeClr val="dk1"/>
+                              </a:lnRef>
+                              <a:fillRef idx="0">
+                                <a:schemeClr val="dk1"/>
+                              </a:fillRef>
+                              <a:effectRef idx="0">
+                                <a:schemeClr val="dk1"/>
+                              </a:effectRef>
+                              <a:fontRef idx="minor">
+                                <a:schemeClr val="tx1"/>
+                              </a:fontRef>
+                            </wps:style>
+                            <wps:bodyPr/>
+                          </wps:wsp>
+                        </a:graphicData>
+                      </a:graphic>
+                    </wp:anchor>
+                  </w:drawing>
+                </mc:Choice>
+                <mc:Fallback>
+                  <w:pict>
+                    <v:shapetype w14:anchorId="08C99BA1" id="_x0000_t34" coordsize="21600,21600" o:spt="34" o:oned="t" adj="10800" path="m,l@0,0@0,21600,21600,21600e" filled="f">
+                      <v:stroke joinstyle="miter"/>
+                      <v:formulas>
+                        <v:f eqn="val #0"/>
+                      </v:formulas>
+                      <v:path arrowok="t" fillok="f" o:connecttype="none"/>
+                      <v:handles>
+                        <v:h position="#0,center"/>
+                      </v:handles>
+                      <o:lock v:ext="edit" shapetype="t"/>
+                    </v:shapetype>
+                    <v:shape id="Connector: Elbow 4" o:spid="_x0000_s1026" type="#_x0000_t34" style="position:absolute;margin-left:139.1pt;margin-top:34.05pt;width:4.5pt;height:99pt;flip:x y;z-index:251666432;visibility:visible;mso-wrap-style:square;mso-wrap-distance-left:9pt;mso-wrap-distance-top:0;mso-wrap-distance-right:9pt;mso-wrap-distance-bottom:0;mso-position-horizontal:absolute;mso-position-horizontal-relative:text;mso-position-vertical:absolute;mso-position-vertical-relative:text" o:gfxdata="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" adj="345600" strokecolor="black [3200]" strokeweight=".5pt">
+                      <v:stroke endarrow="block"/>
+                    </v:shape>
+                  </w:pict>
+                </mc:Fallback>
+              </mc:AlternateContent>
+            </w:r>
+            <w:r>
+              <w:rPr>
+                <w:rFonts w:ascii="Times New Roman" w:hAnsi="Times New Roman" w:cs="Times New Roman"/>
+                <w:noProof/>
+                <w:sz w:val="24"/>
+                <w:szCs w:val="24"/>
+                <w:lang w:val="en-US"/>
+              </w:rPr>
+              <mc:AlternateContent>
+                <mc:Choice Requires="wps">
+                  <w:drawing>
+                    <wp:anchor distT="0" distB="0" distL="114300" distR="114300" simplePos="0" relativeHeight="251665408" behindDoc="0" locked="0" layoutInCell="1" allowOverlap="1" wp14:anchorId="06921A63" wp14:editId="23FF6C66">
+                      <wp:simplePos x="0" y="0"/>
+                      <wp:positionH relativeFrom="column">
+                        <wp:posOffset>3671570</wp:posOffset>
+                      </wp:positionH>
+                      <wp:positionV relativeFrom="paragraph">
+                        <wp:posOffset>518159</wp:posOffset>
+                      </wp:positionV>
+                      <wp:extent cx="45719" cy="1171575"/>
+                      <wp:effectExtent l="38100" t="0" r="850265" b="85725"/>
+                      <wp:wrapNone/>
+                      <wp:docPr id="3" name="Connector: Elbow 3"/>
+                      <wp:cNvGraphicFramePr/>
+                      <a:graphic xmlns:a="http://schemas.openxmlformats.org/drawingml/2006/main">
+                        <a:graphicData uri="http://schemas.microsoft.com/office/word/2010/wordprocessingShape">
+                          <wps:wsp>
+                            <wps:cNvCnPr/>
+                            <wps:spPr>
+                              <a:xfrm>
+                                <a:off x="0" y="0"/>
+                                <a:ext cx="45719" cy="1171575"/>
+                              </a:xfrm>
+                              <a:prstGeom prst="bentConnector3">
+                                <a:avLst>
+                                  <a:gd name="adj1" fmla="val 1924349"/>
+                                </a:avLst>
+                              </a:prstGeom>
+                              <a:ln>
+                                <a:tailEnd type="triangle"/>
+                              </a:ln>
+                            </wps:spPr>
+                            <wps:style>
+                              <a:lnRef idx="1">
+                                <a:schemeClr val="dk1"/>
+                              </a:lnRef>
+                              <a:fillRef idx="0">
+                                <a:schemeClr val="dk1"/>
+                              </a:fillRef>
+                              <a:effectRef idx="0">
+                                <a:schemeClr val="dk1"/>
+                              </a:effectRef>
+                              <a:fontRef idx="minor">
+                                <a:schemeClr val="tx1"/>
+                              </a:fontRef>
+                            </wps:style>
+                            <wps:bodyPr/>
+                          </wps:wsp>
+                        </a:graphicData>
+                      </a:graphic>
+                      <wp14:sizeRelH relativeFrom="margin">
+                        <wp14:pctWidth>0</wp14:pctWidth>
+                      </wp14:sizeRelH>
+                      <wp14:sizeRelV relativeFrom="margin">
+                        <wp14:pctHeight>0</wp14:pctHeight>
+                      </wp14:sizeRelV>
+                    </wp:anchor>
+                  </w:drawing>
+                </mc:Choice>
+                <mc:Fallback>
+                  <w:pict>
+                    <v:shape w14:anchorId="3FED5229" id="Connector: Elbow 3" o:spid="_x0000_s1026" type="#_x0000_t34" style="position:absolute;margin-left:289.1pt;margin-top:40.8pt;width:3.6pt;height:92.25pt;z-index:251665408;visibility:visible;mso-wrap-style:square;mso-width-percent:0;mso-height-percent:0;mso-wrap-distance-left:9pt;mso-wrap-distance-top:0;mso-wrap-distance-right:9pt;mso-wrap-distance-bottom:0;mso-position-horizontal:absolute;mso-position-horizontal-relative:text;mso-position-vertical:absolute;mso-position-vertical-relative:text;mso-width-percent:0;mso-height-percent:0;mso-width-relative:margin;mso-height-relative:margin" o:gfxdata="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" adj="415659" strokecolor="black [3200]" strokeweight=".5pt">
+                      <v:stroke endarrow="block"/>
+                    </v:shape>
+                  </w:pict>
+                </mc:Fallback>
+              </mc:AlternateContent>
+            </w:r>
+            <w:r>
+              <w:rPr>
+                <w:rFonts w:ascii="Times New Roman" w:hAnsi="Times New Roman" w:cs="Times New Roman"/>
+                <w:noProof/>
+                <w:sz w:val="24"/>
+                <w:szCs w:val="24"/>
+                <w:lang w:val="en-US"/>
+              </w:rPr>
+              <mc:AlternateContent>
+                <mc:Choice Requires="wps">
+                  <w:drawing>
+                    <wp:anchor distT="0" distB="0" distL="114300" distR="114300" simplePos="0" relativeHeight="251664384" behindDoc="0" locked="0" layoutInCell="1" allowOverlap="1" wp14:anchorId="61AA3EF0" wp14:editId="66579A14">
+                      <wp:simplePos x="0" y="0"/>
+                      <wp:positionH relativeFrom="column">
+                        <wp:posOffset>1823720</wp:posOffset>
+                      </wp:positionH>
+                      <wp:positionV relativeFrom="paragraph">
+                        <wp:posOffset>1270635</wp:posOffset>
+                      </wp:positionV>
+                      <wp:extent cx="1847850" cy="819150"/>
+                      <wp:effectExtent l="0" t="0" r="19050" b="19050"/>
+                      <wp:wrapNone/>
+                      <wp:docPr id="2" name="Rectangle: Rounded Corners 2"/>
+                      <wp:cNvGraphicFramePr/>
+                      <a:graphic xmlns:a="http://schemas.openxmlformats.org/drawingml/2006/main">
+                        <a:graphicData uri="http://schemas.microsoft.com/office/word/2010/wordprocessingShape">
+                          <wps:wsp>
+                            <wps:cNvSpPr/>
+                            <wps:spPr>
+                              <a:xfrm>
+                                <a:off x="0" y="0"/>
+                                <a:ext cx="1847850" cy="819150"/>
+                              </a:xfrm>
+                              <a:prstGeom prst="roundRect">
+                                <a:avLst/>
+                              </a:prstGeom>
+                            </wps:spPr>
+                            <wps:style>
+                              <a:lnRef idx="2">
+                                <a:schemeClr val="accent6"/>
+                              </a:lnRef>
+                              <a:fillRef idx="1">
+                                <a:schemeClr val="lt1"/>
+                              </a:fillRef>
+                              <a:effectRef idx="0">
+                                <a:schemeClr val="accent6"/>
+                              </a:effectRef>
+                              <a:fontRef idx="minor">
+                                <a:schemeClr val="dk1"/>
+                              </a:fontRef>
+                            </wps:style>
+                            <wps:txbx>
+                              <w:txbxContent>
+                                <w:p>
+                                  <w:pPr>
+                                    <w:jc w:val="center"/>
+                                    <w:rPr>
+                                      <w:b/>
+                                      <w:bCs/>
+                                      <w:sz w:val="36"/>
+                                      <w:szCs w:val="36"/>
+                                      <w:lang w:val="en-US"/>
+                                    </w:rPr>
+                                  </w:pPr>
+                                  <w:r>
+                                    <w:rPr>
+                                      <w:b/>
+                                      <w:bCs/>
+                                      <w:sz w:val="36"/>
+                                      <w:szCs w:val="36"/>
+                                      <w:lang w:val="en-US"/>
+                                    </w:rPr>
+                                    <w:t xml:space="preserve">Information to </w:t>
+                                  </w:r>
+                                  <w:proofErr w:type="spellStart"/>
+                                  <w:r>
+                                    <w:rPr>
+                                      <w:b/>
+                                      <w:bCs/>
+                                      <w:sz w:val="36"/>
+                                      <w:szCs w:val="36"/>
+                                      <w:lang w:val="en-US"/>
+                                    </w:rPr>
+                                    <w:t>Prasasti</w:t>
+                                  </w:r>
+                                  <w:proofErr w:type="spellEnd"/>
+                                </w:p>
+                              </w:txbxContent>
+                            </wps:txbx>
+                            <wps:bodyPr rot="0" spcFirstLastPara="0" vertOverflow="overflow" horzOverflow="overflow" vert="horz" wrap="square" lIns="91440" tIns="45720" rIns="91440" bIns="45720" numCol="1" spcCol="0" rtlCol="0" fromWordArt="0" anchor="ctr" anchorCtr="0" forceAA="0" compatLnSpc="1">
+                              <a:prstTxWarp prst="textNoShape">
+                                <a:avLst/>
+                              </a:prstTxWarp>
+                              <a:noAutofit/>
+                            </wps:bodyPr>
+                          </wps:wsp>
+                        </a:graphicData>
+                      </a:graphic>
+                      <wp14:sizeRelH relativeFrom="margin">
+                        <wp14:pctWidth>0</wp14:pctWidth>
+                      </wp14:sizeRelH>
+                      <wp14:sizeRelV relativeFrom="margin">
+                        <wp14:pctHeight>0</wp14:pctHeight>
+                      </wp14:sizeRelV>
+                    </wp:anchor>
+                  </w:drawing>
+                </mc:Choice>
+                <mc:Fallback>
+                  <w:pict>
+                    <v:roundrect w14:anchorId="61AA3EF0" id="Rectangle: Rounded Corners 2" o:spid="_x0000_s1026" style="position:absolute;left:0;text-align:left;margin-left:143.6pt;margin-top:100.05pt;width:145.5pt;height:64.5pt;z-index:251664384;visibility:visible;mso-wrap-style:square;mso-width-percent:0;mso-height-percent:0;mso-wrap-distance-left:9pt;mso-wrap-distance-top:0;mso-wrap-distance-right:9pt;mso-wrap-distance-bottom:0;mso-position-horizontal:absolute;mso-position-horizontal-relative:text;mso-position-vertical:absolute;mso-position-vertical-relative:text;mso-width-percent:0;mso-height-percent:0;mso-width-relative:margin;mso-height-relative:margin;v-text-anchor:middle" arcsize="10923f" o:gfxdata="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" fillcolor="white [3201]" strokecolor="#70ad47 [3209]" strokeweight="1pt">
+                      <v:stroke joinstyle="miter"/>
+                      <v:textbox>
+                        <w:txbxContent>
+                          <w:p>
+                            <w:pPr>
+                              <w:jc w:val="center"/>
+                              <w:rPr>
+                                <w:b/>
+                                <w:bCs/>
+                                <w:sz w:val="36"/>
+                                <w:szCs w:val="36"/>
+                                <w:lang w:val="en-US"/>
+                              </w:rPr>
+                            </w:pPr>
+                            <w:r>
+                              <w:rPr>
+                                <w:b/>
+                                <w:bCs/>
+                                <w:sz w:val="36"/>
+                                <w:szCs w:val="36"/>
+                                <w:lang w:val="en-US"/>
+                              </w:rPr>
+                              <w:t xml:space="preserve">Information to </w:t>
+                            </w:r>
+                            <w:proofErr w:type="spellStart"/>
+                            <w:r>
+                              <w:rPr>
+                                <w:b/>
+                                <w:bCs/>
+                                <w:sz w:val="36"/>
+                                <w:szCs w:val="36"/>
+                                <w:lang w:val="en-US"/>
+                              </w:rPr>
+                              <w:t>Prasasti</w:t>
+                            </w:r>
+                            <w:proofErr w:type="spellEnd"/>
+                          </w:p>
+                        </w:txbxContent>
+                      </v:textbox>
+                    </v:roundrect>
+                  </w:pict>
+                </mc:Fallback>
+              </mc:AlternateContent>
+            </w:r>
+            <w:r>
+              <w:rPr>
+                <w:rFonts w:ascii="Times New Roman" w:hAnsi="Times New Roman" w:cs="Times New Roman"/>
+                <w:noProof/>
+                <w:sz w:val="24"/>
+                <w:szCs w:val="24"/>
+                <w:lang w:val="en-US"/>
+              </w:rPr>
+              <mc:AlternateContent>
+                <mc:Choice Requires="wps">
+                  <w:drawing>
+                    <wp:anchor distT="0" distB="0" distL="114300" distR="114300" simplePos="0" relativeHeight="251663360" behindDoc="0" locked="0" layoutInCell="1" allowOverlap="1" wp14:anchorId="38D1C8E6" wp14:editId="7F9AA67F">
+                      <wp:simplePos x="0" y="0"/>
+                      <wp:positionH relativeFrom="column">
+                        <wp:posOffset>1766570</wp:posOffset>
+                      </wp:positionH>
+                      <wp:positionV relativeFrom="paragraph">
+                        <wp:posOffset>137160</wp:posOffset>
+                      </wp:positionV>
+                      <wp:extent cx="1905000" cy="809625"/>
+                      <wp:effectExtent l="0" t="0" r="19050" b="28575"/>
+                      <wp:wrapNone/>
+                      <wp:docPr id="1" name="Rectangle: Rounded Corners 1"/>
+                      <wp:cNvGraphicFramePr/>
+                      <a:graphic xmlns:a="http://schemas.openxmlformats.org/drawingml/2006/main">
+                        <a:graphicData uri="http://schemas.microsoft.com/office/word/2010/wordprocessingShape">
+                          <wps:wsp>
+                            <wps:cNvSpPr/>
+                            <wps:spPr>
+                              <a:xfrm>
+                                <a:off x="0" y="0"/>
+                                <a:ext cx="1905000" cy="809625"/>
+                              </a:xfrm>
+                              <a:prstGeom prst="roundRect">
+                                <a:avLst/>
+                              </a:prstGeom>
+                            </wps:spPr>
+                            <wps:style>
+                              <a:lnRef idx="2">
+                                <a:schemeClr val="accent6"/>
+                              </a:lnRef>
+                              <a:fillRef idx="1">
+                                <a:schemeClr val="lt1"/>
+                              </a:fillRef>
+                              <a:effectRef idx="0">
+                                <a:schemeClr val="accent6"/>
+                              </a:effectRef>
+                              <a:fontRef idx="minor">
+                                <a:schemeClr val="dk1"/>
+                              </a:fontRef>
+                            </wps:style>
+                            <wps:txbx>
+                              <w:txbxContent>
+                                <w:p>
+                                  <w:pPr>
+                                    <w:jc w:val="center"/>
+                                    <w:rPr>
+                                      <w:b/>
+                                      <w:bCs/>
+                                      <w:sz w:val="36"/>
+                                      <w:szCs w:val="36"/>
+                                      <w:lang w:val="en-US"/>
+                                    </w:rPr>
+                                  </w:pPr>
+                                  <w:r>
+                                    <w:rPr>
+                                      <w:b/>
+                                      <w:bCs/>
+                                      <w:sz w:val="36"/>
+                                      <w:szCs w:val="36"/>
+                                      <w:lang w:val="en-US"/>
+                                    </w:rPr>
+                                    <w:t>Information Gathering</w:t>
+                                  </w:r>
+                                </w:p>
+                              </w:txbxContent>
+                            </wps:txbx>
+                            <wps:bodyPr rot="0" spcFirstLastPara="0" vertOverflow="overflow" horzOverflow="overflow" vert="horz" wrap="square" lIns="91440" tIns="45720" rIns="91440" bIns="45720" numCol="1" spcCol="0" rtlCol="0" fromWordArt="0" anchor="ctr" anchorCtr="0" forceAA="0" compatLnSpc="1">
+                              <a:prstTxWarp prst="textNoShape">
+                                <a:avLst/>
+                              </a:prstTxWarp>
+                              <a:noAutofit/>
+                            </wps:bodyPr>
+                          </wps:wsp>
+                        </a:graphicData>
+                      </a:graphic>
+                    </wp:anchor>
+                  </w:drawing>
+                </mc:Choice>
+                <mc:Fallback>
+                  <w:pict>
+                    <v:roundrect w14:anchorId="38D1C8E6" id="Rectangle: Rounded Corners 1" o:spid="_x0000_s1027" style="position:absolute;left:0;text-align:left;margin-left:139.1pt;margin-top:10.8pt;width:150pt;height:63.75pt;z-index:251663360;visibility:visible;mso-wrap-style:square;mso-wrap-distance-left:9pt;mso-wrap-distance-top:0;mso-wrap-distance-right:9pt;mso-wrap-distance-bottom:0;mso-position-horizontal:absolute;mso-position-horizontal-relative:text;mso-position-vertical:absolute;mso-position-vertical-relative:text;v-text-anchor:middle" arcsize="10923f" o:gfxdata="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" fillcolor="white [3201]" strokecolor="#70ad47 [3209]" strokeweight="1pt">
+                      <v:stroke joinstyle="miter"/>
+                      <v:textbox>
+                        <w:txbxContent>
+                          <w:p>
+                            <w:pPr>
+                              <w:jc w:val="center"/>
+                              <w:rPr>
+                                <w:b/>
+                                <w:bCs/>
+                                <w:sz w:val="36"/>
+                                <w:szCs w:val="36"/>
+                                <w:lang w:val="en-US"/>
+                              </w:rPr>
+                            </w:pPr>
+                            <w:r>
+                              <w:rPr>
+                                <w:b/>
+                                <w:bCs/>
+                                <w:sz w:val="36"/>
+                                <w:szCs w:val="36"/>
+                                <w:lang w:val="en-US"/>
+                              </w:rPr>
+                              <w:t>Information Gathering</w:t>
+                            </w:r>
+                          </w:p>
+                        </w:txbxContent>
+                      </v:textbox>
+                    </v:roundrect>
+                  </w:pict>
+                </mc:Fallback>
+              </mc:AlternateContent>
+            </w:r>
+          </w:p>
+        </w:tc>
+      </w:tr>
+    </w:tbl>
+    <w:p>
+      <w:pPr>
+        <w:pStyle w:val="ListParagraph"/>
+        <w:numPr>
+          <w:ilvl w:val="0"/>
+          <w:numId w:val="1"/>
+        </w:numPr>
+        <w:jc w:val="both"/>
+        <w:rPr>
+          <w:rFonts w:ascii="Times New Roman" w:hAnsi="Times New Roman" w:cs="Times New Roman"/>
+          <w:sz w:val="24"/>
+          <w:szCs w:val="24"/>
+          <w:lang w:val="en-US"/>
+        </w:rPr>
+      </w:pPr>
+      <w:r>
+        <w:rPr>
+          <w:rFonts w:ascii="Times New Roman" w:hAnsi="Times New Roman" w:cs="Times New Roman"/>
+          <w:sz w:val="24"/>
+          <w:szCs w:val="24"/>
+          <w:lang w:val="en-US"/>
+        </w:rPr>
+        <w:t xml:space="preserve">Core Loop : </w:t>
+      </w:r>
+    </w:p>
+    <w:p>
+      <w:pPr>
+        <w:jc w:val="both"/>
+        <w:rPr>
+          <w:rFonts w:ascii="Times New Roman" w:hAnsi="Times New Roman" w:cs="Times New Roman"/>
+          <w:sz w:val="24"/>
+          <w:szCs w:val="24"/>
+          <w:lang w:val="en-US"/>
+        </w:rPr>
+      </w:pPr>
+    </w:p>
+    <w:p>
+      <w:pPr>
+        <w:pStyle w:val="ListParagraph"/>
+        <w:numPr>
+          <w:ilvl w:val="0"/>
+          <w:numId w:val="1"/>
+        </w:numPr>
+        <w:jc w:val="both"/>
+        <w:rPr>
+          <w:rFonts w:ascii="Times New Roman" w:hAnsi="Times New Roman" w:cs="Times New Roman"/>
+          <w:sz w:val="24"/>
+          <w:szCs w:val="24"/>
+          <w:lang w:val="en-US"/>
+        </w:rPr>
+      </w:pPr>
+      <w:proofErr w:type="spellStart"/>
+      <w:r>
+        <w:rPr>
+          <w:rFonts w:ascii="Times New Roman" w:hAnsi="Times New Roman" w:cs="Times New Roman"/>
+          <w:sz w:val="24"/>
+          <w:szCs w:val="24"/>
+          <w:lang w:val="en-US"/>
+        </w:rPr>
+        <w:t>Penjelasan</w:t>
+      </w:r>
+      <w:proofErr w:type="spellEnd"/>
+      <w:r>
+        <w:rPr>
+          <w:rFonts w:ascii="Times New Roman" w:hAnsi="Times New Roman" w:cs="Times New Roman"/>
+          <w:sz w:val="24"/>
+          <w:szCs w:val="24"/>
+          <w:lang w:val="en-US"/>
+        </w:rPr>
+        <w:t xml:space="preserve"> Core loop</w:t>
+      </w:r>
+    </w:p>
+    <w:p>
+      <w:pPr>
+        <w:pStyle w:val="ListParagraph"/>
+        <w:rPr>
+          <w:rFonts w:ascii="Times New Roman" w:hAnsi="Times New Roman" w:cs="Times New Roman"/>
+          <w:sz w:val="24"/>
+          <w:szCs w:val="24"/>
+          <w:lang w:val="en-US"/>
+        </w:rPr>
+      </w:pPr>
+    </w:p>
+    <w:p>
+      <w:pPr>
+        <w:pStyle w:val="ListParagraph"/>
+        <w:numPr>
+          <w:ilvl w:val="1"/>
+          <w:numId w:val="1"/>
+        </w:numPr>
+        <w:jc w:val="both"/>
+        <w:rPr>
+          <w:rFonts w:ascii="Times New Roman" w:hAnsi="Times New Roman" w:cs="Times New Roman"/>
+          <w:sz w:val="24"/>
+          <w:szCs w:val="24"/>
+          <w:lang w:val="en-US"/>
+        </w:rPr>
+      </w:pPr>
+      <w:r>
+        <w:rPr>
+          <w:rFonts w:ascii="Times New Roman" w:hAnsi="Times New Roman" w:cs="Times New Roman"/>
+          <w:sz w:val="24"/>
+          <w:szCs w:val="24"/>
+          <w:lang w:val="en-US"/>
+        </w:rPr>
+        <w:t>Information Gathering</w:t>
       </w:r>
     </w:p>
     <w:p>
@@ -361,16 +2042,85 @@
           <w:szCs w:val="24"/>
           <w:lang w:val="en-US"/>
         </w:rPr>
-        <w:t>Culture Challenge : Pemain akan diberi tantangan yang berhubungan langsung dengan suatu budaya.</w:t>
-      </w:r>
-      <w:bookmarkStart w:id="0" w:name="_GoBack"/>
-      <w:bookmarkEnd w:id="0"/>
+        <w:t xml:space="preserve">Objective : </w:t>
+      </w:r>
+      <w:proofErr w:type="spellStart"/>
+      <w:r>
+        <w:rPr>
+          <w:rFonts w:ascii="Times New Roman" w:hAnsi="Times New Roman" w:cs="Times New Roman"/>
+          <w:sz w:val="24"/>
+          <w:szCs w:val="24"/>
+          <w:lang w:val="en-US"/>
+        </w:rPr>
+        <w:t>Pemain</w:t>
+      </w:r>
+      <w:proofErr w:type="spellEnd"/>
+      <w:r>
+        <w:rPr>
+          <w:rFonts w:ascii="Times New Roman" w:hAnsi="Times New Roman" w:cs="Times New Roman"/>
+          <w:sz w:val="24"/>
+          <w:szCs w:val="24"/>
+          <w:lang w:val="en-US"/>
+        </w:rPr>
+        <w:t xml:space="preserve"> </w:t>
+      </w:r>
+      <w:proofErr w:type="spellStart"/>
+      <w:r>
+        <w:rPr>
+          <w:rFonts w:ascii="Times New Roman" w:hAnsi="Times New Roman" w:cs="Times New Roman"/>
+          <w:sz w:val="24"/>
+          <w:szCs w:val="24"/>
+          <w:lang w:val="en-US"/>
+        </w:rPr>
+        <w:t>mengumpulkan</w:t>
+      </w:r>
+      <w:proofErr w:type="spellEnd"/>
+      <w:r>
+        <w:rPr>
+          <w:rFonts w:ascii="Times New Roman" w:hAnsi="Times New Roman" w:cs="Times New Roman"/>
+          <w:sz w:val="24"/>
+          <w:szCs w:val="24"/>
+          <w:lang w:val="en-US"/>
+        </w:rPr>
+        <w:t xml:space="preserve"> </w:t>
+      </w:r>
+      <w:proofErr w:type="spellStart"/>
+      <w:r>
+        <w:rPr>
+          <w:rFonts w:ascii="Times New Roman" w:hAnsi="Times New Roman" w:cs="Times New Roman"/>
+          <w:sz w:val="24"/>
+          <w:szCs w:val="24"/>
+          <w:lang w:val="en-US"/>
+        </w:rPr>
+        <w:t>informasi</w:t>
+      </w:r>
+      <w:proofErr w:type="spellEnd"/>
+      <w:r>
+        <w:rPr>
+          <w:rFonts w:ascii="Times New Roman" w:hAnsi="Times New Roman" w:cs="Times New Roman"/>
+          <w:sz w:val="24"/>
+          <w:szCs w:val="24"/>
+          <w:lang w:val="en-US"/>
+        </w:rPr>
+        <w:t xml:space="preserve"> yang </w:t>
+      </w:r>
+      <w:proofErr w:type="spellStart"/>
+      <w:r>
+        <w:rPr>
+          <w:rFonts w:ascii="Times New Roman" w:hAnsi="Times New Roman" w:cs="Times New Roman"/>
+          <w:sz w:val="24"/>
+          <w:szCs w:val="24"/>
+          <w:lang w:val="en-US"/>
+        </w:rPr>
+        <w:t>dibutuhkan</w:t>
+      </w:r>
+      <w:proofErr w:type="spellEnd"/>
     </w:p>
     <w:p>
       <w:pPr>
         <w:pStyle w:val="ListParagraph"/>
         <w:numPr>
-          <w:ilvl w:val="0"/>
+          <w:ilvl w:val="2"/>
           <w:numId w:val="1"/>
         </w:numPr>
         <w:jc w:val="both"/>
@@ -388,32 +2138,114 @@
           <w:szCs w:val="24"/>
           <w:lang w:val="en-US"/>
         </w:rPr>
-        <w:t xml:space="preserve">Pitch : </w:t>
-      </w:r>
-      <w:r>
-        <w:rPr>
-          <w:rFonts w:ascii="Times New Roman" w:hAnsi="Times New Roman" w:cs="Times New Roman"/>
-          <w:sz w:val="24"/>
-          <w:szCs w:val="24"/>
-          <w:lang w:val="en-US"/>
-        </w:rPr>
-        <w:t>Menjadi ahli budaya Indonesia terhebat dengan kembali ke masa lalu untuk mengumpulkan semua informasi tentang kebudayaan Indonesia.</w:t>
-      </w:r>
-      <w:r>
-        <w:rPr>
-          <w:rFonts w:ascii="Times New Roman" w:hAnsi="Times New Roman" w:cs="Times New Roman"/>
-          <w:sz w:val="24"/>
-          <w:szCs w:val="24"/>
-          <w:lang w:val="en-US"/>
-        </w:rPr>
-        <w:t xml:space="preserve"> </w:t>
+        <w:t xml:space="preserve">Challenge : </w:t>
+      </w:r>
+      <w:proofErr w:type="spellStart"/>
+      <w:r>
+        <w:rPr>
+          <w:rFonts w:ascii="Times New Roman" w:hAnsi="Times New Roman" w:cs="Times New Roman"/>
+          <w:sz w:val="24"/>
+          <w:szCs w:val="24"/>
+          <w:lang w:val="en-US"/>
+        </w:rPr>
+        <w:t>Pemain</w:t>
+      </w:r>
+      <w:proofErr w:type="spellEnd"/>
+      <w:r>
+        <w:rPr>
+          <w:rFonts w:ascii="Times New Roman" w:hAnsi="Times New Roman" w:cs="Times New Roman"/>
+          <w:sz w:val="24"/>
+          <w:szCs w:val="24"/>
+          <w:lang w:val="en-US"/>
+        </w:rPr>
+        <w:t xml:space="preserve"> </w:t>
+      </w:r>
+      <w:proofErr w:type="spellStart"/>
+      <w:r>
+        <w:rPr>
+          <w:rFonts w:ascii="Times New Roman" w:hAnsi="Times New Roman" w:cs="Times New Roman"/>
+          <w:sz w:val="24"/>
+          <w:szCs w:val="24"/>
+          <w:lang w:val="en-US"/>
+        </w:rPr>
+        <w:t>diberi</w:t>
+      </w:r>
+      <w:proofErr w:type="spellEnd"/>
+      <w:r>
+        <w:rPr>
+          <w:rFonts w:ascii="Times New Roman" w:hAnsi="Times New Roman" w:cs="Times New Roman"/>
+          <w:sz w:val="24"/>
+          <w:szCs w:val="24"/>
+          <w:lang w:val="en-US"/>
+        </w:rPr>
+        <w:t xml:space="preserve"> </w:t>
+      </w:r>
+      <w:proofErr w:type="spellStart"/>
+      <w:r>
+        <w:rPr>
+          <w:rFonts w:ascii="Times New Roman" w:hAnsi="Times New Roman" w:cs="Times New Roman"/>
+          <w:sz w:val="24"/>
+          <w:szCs w:val="24"/>
+          <w:lang w:val="en-US"/>
+        </w:rPr>
+        <w:t>jangka</w:t>
+      </w:r>
+      <w:proofErr w:type="spellEnd"/>
+      <w:r>
+        <w:rPr>
+          <w:rFonts w:ascii="Times New Roman" w:hAnsi="Times New Roman" w:cs="Times New Roman"/>
+          <w:sz w:val="24"/>
+          <w:szCs w:val="24"/>
+          <w:lang w:val="en-US"/>
+        </w:rPr>
+        <w:t xml:space="preserve"> </w:t>
+      </w:r>
+      <w:proofErr w:type="spellStart"/>
+      <w:r>
+        <w:rPr>
+          <w:rFonts w:ascii="Times New Roman" w:hAnsi="Times New Roman" w:cs="Times New Roman"/>
+          <w:sz w:val="24"/>
+          <w:szCs w:val="24"/>
+          <w:lang w:val="en-US"/>
+        </w:rPr>
+        <w:t>waktu</w:t>
+      </w:r>
+      <w:proofErr w:type="spellEnd"/>
+      <w:r>
+        <w:rPr>
+          <w:rFonts w:ascii="Times New Roman" w:hAnsi="Times New Roman" w:cs="Times New Roman"/>
+          <w:sz w:val="24"/>
+          <w:szCs w:val="24"/>
+          <w:lang w:val="en-US"/>
+        </w:rPr>
+        <w:t xml:space="preserve"> </w:t>
+      </w:r>
+      <w:proofErr w:type="spellStart"/>
+      <w:r>
+        <w:rPr>
+          <w:rFonts w:ascii="Times New Roman" w:hAnsi="Times New Roman" w:cs="Times New Roman"/>
+          <w:sz w:val="24"/>
+          <w:szCs w:val="24"/>
+          <w:lang w:val="en-US"/>
+        </w:rPr>
+        <w:t>tertentu</w:t>
+      </w:r>
+      <w:proofErr w:type="spellEnd"/>
+      <w:r>
+        <w:rPr>
+          <w:rFonts w:ascii="Times New Roman" w:hAnsi="Times New Roman" w:cs="Times New Roman"/>
+          <w:sz w:val="24"/>
+          <w:szCs w:val="24"/>
+          <w:lang w:val="en-US"/>
+        </w:rPr>
+        <w:t>.</w:t>
       </w:r>
     </w:p>
     <w:p>
       <w:pPr>
         <w:pStyle w:val="ListParagraph"/>
         <w:numPr>
-          <w:ilvl w:val="0"/>
+          <w:ilvl w:val="2"/>
           <w:numId w:val="1"/>
         </w:numPr>
         <w:jc w:val="both"/>
@@ -431,11 +2263,416 @@
           <w:szCs w:val="24"/>
           <w:lang w:val="en-US"/>
         </w:rPr>
-        <w:t xml:space="preserve">Core Loop : </w:t>
+        <w:t xml:space="preserve">Reward : </w:t>
+      </w:r>
+      <w:proofErr w:type="spellStart"/>
+      <w:r>
+        <w:rPr>
+          <w:rFonts w:ascii="Times New Roman" w:hAnsi="Times New Roman" w:cs="Times New Roman"/>
+          <w:sz w:val="24"/>
+          <w:szCs w:val="24"/>
+          <w:lang w:val="en-US"/>
+        </w:rPr>
+        <w:t>Jika</w:t>
+      </w:r>
+      <w:proofErr w:type="spellEnd"/>
+      <w:r>
+        <w:rPr>
+          <w:rFonts w:ascii="Times New Roman" w:hAnsi="Times New Roman" w:cs="Times New Roman"/>
+          <w:sz w:val="24"/>
+          <w:szCs w:val="24"/>
+          <w:lang w:val="en-US"/>
+        </w:rPr>
+        <w:t xml:space="preserve"> </w:t>
+      </w:r>
+      <w:proofErr w:type="spellStart"/>
+      <w:r>
+        <w:rPr>
+          <w:rFonts w:ascii="Times New Roman" w:hAnsi="Times New Roman" w:cs="Times New Roman"/>
+          <w:sz w:val="24"/>
+          <w:szCs w:val="24"/>
+          <w:lang w:val="en-US"/>
+        </w:rPr>
+        <w:t>pemain</w:t>
+      </w:r>
+      <w:proofErr w:type="spellEnd"/>
+      <w:r>
+        <w:rPr>
+          <w:rFonts w:ascii="Times New Roman" w:hAnsi="Times New Roman" w:cs="Times New Roman"/>
+          <w:sz w:val="24"/>
+          <w:szCs w:val="24"/>
+          <w:lang w:val="en-US"/>
+        </w:rPr>
+        <w:t xml:space="preserve"> </w:t>
+      </w:r>
+      <w:proofErr w:type="spellStart"/>
+      <w:r>
+        <w:rPr>
+          <w:rFonts w:ascii="Times New Roman" w:hAnsi="Times New Roman" w:cs="Times New Roman"/>
+          <w:sz w:val="24"/>
+          <w:szCs w:val="24"/>
+          <w:lang w:val="en-US"/>
+        </w:rPr>
+        <w:t>berhasil</w:t>
+      </w:r>
+      <w:proofErr w:type="spellEnd"/>
+      <w:r>
+        <w:rPr>
+          <w:rFonts w:ascii="Times New Roman" w:hAnsi="Times New Roman" w:cs="Times New Roman"/>
+          <w:sz w:val="24"/>
+          <w:szCs w:val="24"/>
+          <w:lang w:val="en-US"/>
+        </w:rPr>
+        <w:t xml:space="preserve"> </w:t>
+      </w:r>
+      <w:proofErr w:type="spellStart"/>
+      <w:r>
+        <w:rPr>
+          <w:rFonts w:ascii="Times New Roman" w:hAnsi="Times New Roman" w:cs="Times New Roman"/>
+          <w:sz w:val="24"/>
+          <w:szCs w:val="24"/>
+          <w:lang w:val="en-US"/>
+        </w:rPr>
+        <w:t>memenuhi</w:t>
+      </w:r>
+      <w:proofErr w:type="spellEnd"/>
+      <w:r>
+        <w:rPr>
+          <w:rFonts w:ascii="Times New Roman" w:hAnsi="Times New Roman" w:cs="Times New Roman"/>
+          <w:sz w:val="24"/>
+          <w:szCs w:val="24"/>
+          <w:lang w:val="en-US"/>
+        </w:rPr>
+        <w:t xml:space="preserve"> objective dan challenge, </w:t>
+      </w:r>
+      <w:proofErr w:type="spellStart"/>
+      <w:r>
+        <w:rPr>
+          <w:rFonts w:ascii="Times New Roman" w:hAnsi="Times New Roman" w:cs="Times New Roman"/>
+          <w:sz w:val="24"/>
+          <w:szCs w:val="24"/>
+          <w:lang w:val="en-US"/>
+        </w:rPr>
+        <w:t>maka</w:t>
+      </w:r>
+      <w:proofErr w:type="spellEnd"/>
+      <w:r>
+        <w:rPr>
+          <w:rFonts w:ascii="Times New Roman" w:hAnsi="Times New Roman" w:cs="Times New Roman"/>
+          <w:sz w:val="24"/>
+          <w:szCs w:val="24"/>
+          <w:lang w:val="en-US"/>
+        </w:rPr>
+        <w:t xml:space="preserve"> </w:t>
+      </w:r>
+      <w:proofErr w:type="spellStart"/>
+      <w:r>
+        <w:rPr>
+          <w:rFonts w:ascii="Times New Roman" w:hAnsi="Times New Roman" w:cs="Times New Roman"/>
+          <w:sz w:val="24"/>
+          <w:szCs w:val="24"/>
+          <w:lang w:val="en-US"/>
+        </w:rPr>
+        <w:t>pemain</w:t>
+      </w:r>
+      <w:proofErr w:type="spellEnd"/>
+      <w:r>
+        <w:rPr>
+          <w:rFonts w:ascii="Times New Roman" w:hAnsi="Times New Roman" w:cs="Times New Roman"/>
+          <w:sz w:val="24"/>
+          <w:szCs w:val="24"/>
+          <w:lang w:val="en-US"/>
+        </w:rPr>
+        <w:t xml:space="preserve"> </w:t>
+      </w:r>
+      <w:proofErr w:type="spellStart"/>
+      <w:r>
+        <w:rPr>
+          <w:rFonts w:ascii="Times New Roman" w:hAnsi="Times New Roman" w:cs="Times New Roman"/>
+          <w:sz w:val="24"/>
+          <w:szCs w:val="24"/>
+          <w:lang w:val="en-US"/>
+        </w:rPr>
+        <w:t>akan</w:t>
+      </w:r>
+      <w:proofErr w:type="spellEnd"/>
+      <w:r>
+        <w:rPr>
+          <w:rFonts w:ascii="Times New Roman" w:hAnsi="Times New Roman" w:cs="Times New Roman"/>
+          <w:sz w:val="24"/>
+          <w:szCs w:val="24"/>
+          <w:lang w:val="en-US"/>
+        </w:rPr>
+        <w:t xml:space="preserve"> naik level dan </w:t>
+      </w:r>
+      <w:proofErr w:type="spellStart"/>
+      <w:r>
+        <w:rPr>
+          <w:rFonts w:ascii="Times New Roman" w:hAnsi="Times New Roman" w:cs="Times New Roman"/>
+          <w:sz w:val="24"/>
+          <w:szCs w:val="24"/>
+          <w:lang w:val="en-US"/>
+        </w:rPr>
+        <w:t>mendapatkan</w:t>
+      </w:r>
+      <w:proofErr w:type="spellEnd"/>
+      <w:r>
+        <w:rPr>
+          <w:rFonts w:ascii="Times New Roman" w:hAnsi="Times New Roman" w:cs="Times New Roman"/>
+          <w:sz w:val="24"/>
+          <w:szCs w:val="24"/>
+          <w:lang w:val="en-US"/>
+        </w:rPr>
+        <w:t xml:space="preserve"> </w:t>
+      </w:r>
+      <w:proofErr w:type="spellStart"/>
+      <w:r>
+        <w:rPr>
+          <w:rFonts w:ascii="Times New Roman" w:hAnsi="Times New Roman" w:cs="Times New Roman"/>
+          <w:sz w:val="24"/>
+          <w:szCs w:val="24"/>
+          <w:lang w:val="en-US"/>
+        </w:rPr>
+        <w:t>prasasti</w:t>
+      </w:r>
+      <w:proofErr w:type="spellEnd"/>
+      <w:r>
+        <w:rPr>
+          <w:rFonts w:ascii="Times New Roman" w:hAnsi="Times New Roman" w:cs="Times New Roman"/>
+          <w:sz w:val="24"/>
+          <w:szCs w:val="24"/>
+          <w:lang w:val="en-US"/>
+        </w:rPr>
+        <w:t xml:space="preserve"> points yang </w:t>
+      </w:r>
+      <w:proofErr w:type="spellStart"/>
+      <w:r>
+        <w:rPr>
+          <w:rFonts w:ascii="Times New Roman" w:hAnsi="Times New Roman" w:cs="Times New Roman"/>
+          <w:sz w:val="24"/>
+          <w:szCs w:val="24"/>
+          <w:lang w:val="en-US"/>
+        </w:rPr>
+        <w:t>bisa</w:t>
+      </w:r>
+      <w:proofErr w:type="spellEnd"/>
+      <w:r>
+        <w:rPr>
+          <w:rFonts w:ascii="Times New Roman" w:hAnsi="Times New Roman" w:cs="Times New Roman"/>
+          <w:sz w:val="24"/>
+          <w:szCs w:val="24"/>
+          <w:lang w:val="en-US"/>
+        </w:rPr>
+        <w:t xml:space="preserve"> </w:t>
+      </w:r>
+      <w:proofErr w:type="spellStart"/>
+      <w:r>
+        <w:rPr>
+          <w:rFonts w:ascii="Times New Roman" w:hAnsi="Times New Roman" w:cs="Times New Roman"/>
+          <w:sz w:val="24"/>
+          <w:szCs w:val="24"/>
+          <w:lang w:val="en-US"/>
+        </w:rPr>
+        <w:t>digunakan</w:t>
+      </w:r>
+      <w:proofErr w:type="spellEnd"/>
+      <w:r>
+        <w:rPr>
+          <w:rFonts w:ascii="Times New Roman" w:hAnsi="Times New Roman" w:cs="Times New Roman"/>
+          <w:sz w:val="24"/>
+          <w:szCs w:val="24"/>
+          <w:lang w:val="en-US"/>
+        </w:rPr>
+        <w:t xml:space="preserve"> </w:t>
+      </w:r>
+      <w:proofErr w:type="spellStart"/>
+      <w:r>
+        <w:rPr>
+          <w:rFonts w:ascii="Times New Roman" w:hAnsi="Times New Roman" w:cs="Times New Roman"/>
+          <w:sz w:val="24"/>
+          <w:szCs w:val="24"/>
+          <w:lang w:val="en-US"/>
+        </w:rPr>
+        <w:t>untuk</w:t>
+      </w:r>
+      <w:proofErr w:type="spellEnd"/>
+      <w:r>
+        <w:rPr>
+          <w:rFonts w:ascii="Times New Roman" w:hAnsi="Times New Roman" w:cs="Times New Roman"/>
+          <w:sz w:val="24"/>
+          <w:szCs w:val="24"/>
+          <w:lang w:val="en-US"/>
+        </w:rPr>
+        <w:t xml:space="preserve"> </w:t>
+      </w:r>
+      <w:proofErr w:type="spellStart"/>
+      <w:r>
+        <w:rPr>
+          <w:rFonts w:ascii="Times New Roman" w:hAnsi="Times New Roman" w:cs="Times New Roman"/>
+          <w:sz w:val="24"/>
+          <w:szCs w:val="24"/>
+          <w:lang w:val="en-US"/>
+        </w:rPr>
+        <w:t>mengupgrade</w:t>
+      </w:r>
+      <w:proofErr w:type="spellEnd"/>
+      <w:r>
+        <w:rPr>
+          <w:rFonts w:ascii="Times New Roman" w:hAnsi="Times New Roman" w:cs="Times New Roman"/>
+          <w:sz w:val="24"/>
+          <w:szCs w:val="24"/>
+          <w:lang w:val="en-US"/>
+        </w:rPr>
+        <w:t xml:space="preserve"> </w:t>
+      </w:r>
+      <w:proofErr w:type="spellStart"/>
+      <w:r>
+        <w:rPr>
+          <w:rFonts w:ascii="Times New Roman" w:hAnsi="Times New Roman" w:cs="Times New Roman"/>
+          <w:sz w:val="24"/>
+          <w:szCs w:val="24"/>
+          <w:lang w:val="en-US"/>
+        </w:rPr>
+        <w:t>peralatan</w:t>
+      </w:r>
+      <w:proofErr w:type="spellEnd"/>
+      <w:r>
+        <w:rPr>
+          <w:rFonts w:ascii="Times New Roman" w:hAnsi="Times New Roman" w:cs="Times New Roman"/>
+          <w:sz w:val="24"/>
+          <w:szCs w:val="24"/>
+          <w:lang w:val="en-US"/>
+        </w:rPr>
+        <w:t xml:space="preserve"> yang </w:t>
+      </w:r>
+      <w:proofErr w:type="spellStart"/>
+      <w:r>
+        <w:rPr>
+          <w:rFonts w:ascii="Times New Roman" w:hAnsi="Times New Roman" w:cs="Times New Roman"/>
+          <w:sz w:val="24"/>
+          <w:szCs w:val="24"/>
+          <w:lang w:val="en-US"/>
+        </w:rPr>
+        <w:t>dimiliki</w:t>
+      </w:r>
+      <w:proofErr w:type="spellEnd"/>
+      <w:r>
+        <w:rPr>
+          <w:rFonts w:ascii="Times New Roman" w:hAnsi="Times New Roman" w:cs="Times New Roman"/>
+          <w:sz w:val="24"/>
+          <w:szCs w:val="24"/>
+          <w:lang w:val="en-US"/>
+        </w:rPr>
+        <w:t xml:space="preserve"> player. </w:t>
+      </w:r>
+      <w:proofErr w:type="spellStart"/>
+      <w:r>
+        <w:rPr>
+          <w:rFonts w:ascii="Times New Roman" w:hAnsi="Times New Roman" w:cs="Times New Roman"/>
+          <w:sz w:val="24"/>
+          <w:szCs w:val="24"/>
+          <w:lang w:val="en-US"/>
+        </w:rPr>
+        <w:t>Pemain</w:t>
+      </w:r>
+      <w:proofErr w:type="spellEnd"/>
+      <w:r>
+        <w:rPr>
+          <w:rFonts w:ascii="Times New Roman" w:hAnsi="Times New Roman" w:cs="Times New Roman"/>
+          <w:sz w:val="24"/>
+          <w:szCs w:val="24"/>
+          <w:lang w:val="en-US"/>
+        </w:rPr>
+        <w:t xml:space="preserve"> juga </w:t>
+      </w:r>
+      <w:proofErr w:type="spellStart"/>
+      <w:r>
+        <w:rPr>
+          <w:rFonts w:ascii="Times New Roman" w:hAnsi="Times New Roman" w:cs="Times New Roman"/>
+          <w:sz w:val="24"/>
+          <w:szCs w:val="24"/>
+          <w:lang w:val="en-US"/>
+        </w:rPr>
+        <w:t>akan</w:t>
+      </w:r>
+      <w:proofErr w:type="spellEnd"/>
+      <w:r>
+        <w:rPr>
+          <w:rFonts w:ascii="Times New Roman" w:hAnsi="Times New Roman" w:cs="Times New Roman"/>
+          <w:sz w:val="24"/>
+          <w:szCs w:val="24"/>
+          <w:lang w:val="en-US"/>
+        </w:rPr>
+        <w:t xml:space="preserve"> </w:t>
+      </w:r>
+      <w:proofErr w:type="spellStart"/>
+      <w:r>
+        <w:rPr>
+          <w:rFonts w:ascii="Times New Roman" w:hAnsi="Times New Roman" w:cs="Times New Roman"/>
+          <w:sz w:val="24"/>
+          <w:szCs w:val="24"/>
+          <w:lang w:val="en-US"/>
+        </w:rPr>
+        <w:t>mendapatkan</w:t>
+      </w:r>
+      <w:proofErr w:type="spellEnd"/>
+      <w:r>
+        <w:rPr>
+          <w:rFonts w:ascii="Times New Roman" w:hAnsi="Times New Roman" w:cs="Times New Roman"/>
+          <w:sz w:val="24"/>
+          <w:szCs w:val="24"/>
+          <w:lang w:val="en-US"/>
+        </w:rPr>
+        <w:t xml:space="preserve"> </w:t>
+      </w:r>
+      <w:proofErr w:type="spellStart"/>
+      <w:r>
+        <w:rPr>
+          <w:rFonts w:ascii="Times New Roman" w:hAnsi="Times New Roman" w:cs="Times New Roman"/>
+          <w:sz w:val="24"/>
+          <w:szCs w:val="24"/>
+          <w:lang w:val="en-US"/>
+        </w:rPr>
+        <w:t>presentase</w:t>
+      </w:r>
+      <w:proofErr w:type="spellEnd"/>
+      <w:r>
+        <w:rPr>
+          <w:rFonts w:ascii="Times New Roman" w:hAnsi="Times New Roman" w:cs="Times New Roman"/>
+          <w:sz w:val="24"/>
+          <w:szCs w:val="24"/>
+          <w:lang w:val="en-US"/>
+        </w:rPr>
+        <w:t xml:space="preserve"> completion story dan </w:t>
+      </w:r>
+      <w:proofErr w:type="spellStart"/>
+      <w:r>
+        <w:rPr>
+          <w:rFonts w:ascii="Times New Roman" w:hAnsi="Times New Roman" w:cs="Times New Roman"/>
+          <w:sz w:val="24"/>
+          <w:szCs w:val="24"/>
+          <w:lang w:val="en-US"/>
+        </w:rPr>
+        <w:t>prasasti</w:t>
+      </w:r>
+      <w:proofErr w:type="spellEnd"/>
+      <w:r>
+        <w:rPr>
+          <w:rFonts w:ascii="Times New Roman" w:hAnsi="Times New Roman" w:cs="Times New Roman"/>
+          <w:sz w:val="24"/>
+          <w:szCs w:val="24"/>
+          <w:lang w:val="en-US"/>
+        </w:rPr>
+        <w:t xml:space="preserve"> medal.</w:t>
       </w:r>
     </w:p>
     <w:p>
       <w:pPr>
+        <w:pStyle w:val="ListParagraph"/>
+        <w:numPr>
+          <w:ilvl w:val="1"/>
+          <w:numId w:val="1"/>
+        </w:numPr>
         <w:jc w:val="both"/>
         <w:rPr>
           <w:rFonts w:ascii="Times New Roman" w:hAnsi="Times New Roman" w:cs="Times New Roman"/>
@@ -444,9 +2681,34 @@
           <w:lang w:val="en-US"/>
         </w:rPr>
       </w:pPr>
+      <w:r>
+        <w:rPr>
+          <w:rFonts w:ascii="Times New Roman" w:hAnsi="Times New Roman" w:cs="Times New Roman"/>
+          <w:sz w:val="24"/>
+          <w:szCs w:val="24"/>
+          <w:lang w:val="en-US"/>
+        </w:rPr>
+        <w:t xml:space="preserve">Information to </w:t>
+      </w:r>
+      <w:proofErr w:type="spellStart"/>
+      <w:r>
+        <w:rPr>
+          <w:rFonts w:ascii="Times New Roman" w:hAnsi="Times New Roman" w:cs="Times New Roman"/>
+          <w:sz w:val="24"/>
+          <w:szCs w:val="24"/>
+          <w:lang w:val="en-US"/>
+        </w:rPr>
+        <w:t>Prasasti</w:t>
+      </w:r>
+      <w:proofErr w:type="spellEnd"/>
     </w:p>
     <w:p>
       <w:pPr>
+        <w:pStyle w:val="ListParagraph"/>
+        <w:numPr>
+          <w:ilvl w:val="2"/>
+          <w:numId w:val="1"/>
+        </w:numPr>
         <w:jc w:val="both"/>
         <w:rPr>
           <w:rFonts w:ascii="Times New Roman" w:hAnsi="Times New Roman" w:cs="Times New Roman"/>
@@ -455,9 +2717,63 @@
           <w:lang w:val="en-US"/>
         </w:rPr>
       </w:pPr>
+      <w:r>
+        <w:rPr>
+          <w:rFonts w:ascii="Times New Roman" w:hAnsi="Times New Roman" w:cs="Times New Roman"/>
+          <w:sz w:val="24"/>
+          <w:szCs w:val="24"/>
+          <w:lang w:val="en-US"/>
+        </w:rPr>
+        <w:t xml:space="preserve">Objective : </w:t>
+      </w:r>
+      <w:proofErr w:type="spellStart"/>
+      <w:r>
+        <w:rPr>
+          <w:rFonts w:ascii="Times New Roman" w:hAnsi="Times New Roman" w:cs="Times New Roman"/>
+          <w:sz w:val="24"/>
+          <w:szCs w:val="24"/>
+          <w:lang w:val="en-US"/>
+        </w:rPr>
+        <w:t>Mengumpulkan</w:t>
+      </w:r>
+      <w:proofErr w:type="spellEnd"/>
+      <w:r>
+        <w:rPr>
+          <w:rFonts w:ascii="Times New Roman" w:hAnsi="Times New Roman" w:cs="Times New Roman"/>
+          <w:sz w:val="24"/>
+          <w:szCs w:val="24"/>
+          <w:lang w:val="en-US"/>
+        </w:rPr>
+        <w:t xml:space="preserve"> </w:t>
+      </w:r>
+      <w:proofErr w:type="spellStart"/>
+      <w:r>
+        <w:rPr>
+          <w:rFonts w:ascii="Times New Roman" w:hAnsi="Times New Roman" w:cs="Times New Roman"/>
+          <w:sz w:val="24"/>
+          <w:szCs w:val="24"/>
+          <w:lang w:val="en-US"/>
+        </w:rPr>
+        <w:t>prasasti</w:t>
+      </w:r>
+      <w:proofErr w:type="spellEnd"/>
+      <w:r>
+        <w:rPr>
+          <w:rFonts w:ascii="Times New Roman" w:hAnsi="Times New Roman" w:cs="Times New Roman"/>
+          <w:sz w:val="24"/>
+          <w:szCs w:val="24"/>
+          <w:lang w:val="en-US"/>
+        </w:rPr>
+        <w:t xml:space="preserve"> medal</w:t>
+      </w:r>
     </w:p>
     <w:p>
       <w:pPr>
+        <w:pStyle w:val="ListParagraph"/>
+        <w:numPr>
+          <w:ilvl w:val="2"/>
+          <w:numId w:val="1"/>
+        </w:numPr>
         <w:jc w:val="both"/>
         <w:rPr>
           <w:rFonts w:ascii="Times New Roman" w:hAnsi="Times New Roman" w:cs="Times New Roman"/>
@@ -466,9 +2782,83 @@
           <w:lang w:val="en-US"/>
         </w:rPr>
       </w:pPr>
+      <w:r>
+        <w:rPr>
+          <w:rFonts w:ascii="Times New Roman" w:hAnsi="Times New Roman" w:cs="Times New Roman"/>
+          <w:sz w:val="24"/>
+          <w:szCs w:val="24"/>
+          <w:lang w:val="en-US"/>
+        </w:rPr>
+        <w:t xml:space="preserve">Challenge : </w:t>
+      </w:r>
+      <w:proofErr w:type="spellStart"/>
+      <w:r>
+        <w:rPr>
+          <w:rFonts w:ascii="Times New Roman" w:hAnsi="Times New Roman" w:cs="Times New Roman"/>
+          <w:sz w:val="24"/>
+          <w:szCs w:val="24"/>
+          <w:lang w:val="en-US"/>
+        </w:rPr>
+        <w:t>menyelesaikan</w:t>
+      </w:r>
+      <w:proofErr w:type="spellEnd"/>
+      <w:r>
+        <w:rPr>
+          <w:rFonts w:ascii="Times New Roman" w:hAnsi="Times New Roman" w:cs="Times New Roman"/>
+          <w:sz w:val="24"/>
+          <w:szCs w:val="24"/>
+          <w:lang w:val="en-US"/>
+        </w:rPr>
+        <w:t xml:space="preserve"> </w:t>
+      </w:r>
+      <w:proofErr w:type="spellStart"/>
+      <w:r>
+        <w:rPr>
+          <w:rFonts w:ascii="Times New Roman" w:hAnsi="Times New Roman" w:cs="Times New Roman"/>
+          <w:sz w:val="24"/>
+          <w:szCs w:val="24"/>
+          <w:lang w:val="en-US"/>
+        </w:rPr>
+        <w:t>seluruh</w:t>
+      </w:r>
+      <w:proofErr w:type="spellEnd"/>
+      <w:r>
+        <w:rPr>
+          <w:rFonts w:ascii="Times New Roman" w:hAnsi="Times New Roman" w:cs="Times New Roman"/>
+          <w:sz w:val="24"/>
+          <w:szCs w:val="24"/>
+          <w:lang w:val="en-US"/>
+        </w:rPr>
+        <w:t xml:space="preserve"> stage </w:t>
+      </w:r>
+      <w:proofErr w:type="spellStart"/>
+      <w:r>
+        <w:rPr>
+          <w:rFonts w:ascii="Times New Roman" w:hAnsi="Times New Roman" w:cs="Times New Roman"/>
+          <w:sz w:val="24"/>
+          <w:szCs w:val="24"/>
+          <w:lang w:val="en-US"/>
+        </w:rPr>
+        <w:t>cerita</w:t>
+      </w:r>
+      <w:proofErr w:type="spellEnd"/>
+      <w:r>
+        <w:rPr>
+          <w:rFonts w:ascii="Times New Roman" w:hAnsi="Times New Roman" w:cs="Times New Roman"/>
+          <w:sz w:val="24"/>
+          <w:szCs w:val="24"/>
+          <w:lang w:val="en-US"/>
+        </w:rPr>
+        <w:t>.</w:t>
+      </w:r>
     </w:p>
     <w:p>
       <w:pPr>
+        <w:pStyle w:val="ListParagraph"/>
+        <w:numPr>
+          <w:ilvl w:val="2"/>
+          <w:numId w:val="1"/>
+        </w:numPr>
         <w:jc w:val="both"/>
         <w:rPr>
           <w:rFonts w:ascii="Times New Roman" w:hAnsi="Times New Roman" w:cs="Times New Roman"/>
@@ -477,6 +2867,816 @@
           <w:lang w:val="en-US"/>
         </w:rPr>
       </w:pPr>
+      <w:r>
+        <w:rPr>
+          <w:rFonts w:ascii="Times New Roman" w:hAnsi="Times New Roman" w:cs="Times New Roman"/>
+          <w:sz w:val="24"/>
+          <w:szCs w:val="24"/>
+          <w:lang w:val="en-US"/>
+        </w:rPr>
+        <w:t xml:space="preserve">Reward : </w:t>
+      </w:r>
+      <w:proofErr w:type="spellStart"/>
+      <w:r>
+        <w:rPr>
+          <w:rFonts w:ascii="Times New Roman" w:hAnsi="Times New Roman" w:cs="Times New Roman"/>
+          <w:sz w:val="24"/>
+          <w:szCs w:val="24"/>
+          <w:lang w:val="en-US"/>
+        </w:rPr>
+        <w:t>Membuka</w:t>
+      </w:r>
+      <w:proofErr w:type="spellEnd"/>
+      <w:r>
+        <w:rPr>
+          <w:rFonts w:ascii="Times New Roman" w:hAnsi="Times New Roman" w:cs="Times New Roman"/>
+          <w:sz w:val="24"/>
+          <w:szCs w:val="24"/>
+          <w:lang w:val="en-US"/>
+        </w:rPr>
+        <w:t xml:space="preserve"> </w:t>
+      </w:r>
+      <w:proofErr w:type="spellStart"/>
+      <w:r>
+        <w:rPr>
+          <w:rFonts w:ascii="Times New Roman" w:hAnsi="Times New Roman" w:cs="Times New Roman"/>
+          <w:sz w:val="24"/>
+          <w:szCs w:val="24"/>
+          <w:lang w:val="en-US"/>
+        </w:rPr>
+        <w:t>cerita</w:t>
+      </w:r>
+      <w:proofErr w:type="spellEnd"/>
+      <w:r>
+        <w:rPr>
+          <w:rFonts w:ascii="Times New Roman" w:hAnsi="Times New Roman" w:cs="Times New Roman"/>
+          <w:sz w:val="24"/>
+          <w:szCs w:val="24"/>
+          <w:lang w:val="en-US"/>
+        </w:rPr>
+        <w:t xml:space="preserve"> </w:t>
+      </w:r>
+      <w:proofErr w:type="spellStart"/>
+      <w:r>
+        <w:rPr>
+          <w:rFonts w:ascii="Times New Roman" w:hAnsi="Times New Roman" w:cs="Times New Roman"/>
+          <w:sz w:val="24"/>
+          <w:szCs w:val="24"/>
+          <w:lang w:val="en-US"/>
+        </w:rPr>
+        <w:t>baru</w:t>
+      </w:r>
+      <w:proofErr w:type="spellEnd"/>
+      <w:r>
+        <w:rPr>
+          <w:rFonts w:ascii="Times New Roman" w:hAnsi="Times New Roman" w:cs="Times New Roman"/>
+          <w:sz w:val="24"/>
+          <w:szCs w:val="24"/>
+          <w:lang w:val="en-US"/>
+        </w:rPr>
+        <w:t xml:space="preserve"> dan </w:t>
+      </w:r>
+      <w:proofErr w:type="spellStart"/>
+      <w:r>
+        <w:rPr>
+          <w:rFonts w:ascii="Times New Roman" w:hAnsi="Times New Roman" w:cs="Times New Roman"/>
+          <w:sz w:val="24"/>
+          <w:szCs w:val="24"/>
+          <w:lang w:val="en-US"/>
+        </w:rPr>
+        <w:t>peringkat</w:t>
+      </w:r>
+      <w:proofErr w:type="spellEnd"/>
+      <w:r>
+        <w:rPr>
+          <w:rFonts w:ascii="Times New Roman" w:hAnsi="Times New Roman" w:cs="Times New Roman"/>
+          <w:sz w:val="24"/>
+          <w:szCs w:val="24"/>
+          <w:lang w:val="en-US"/>
+        </w:rPr>
+        <w:t xml:space="preserve"> cultural expert </w:t>
+      </w:r>
+      <w:proofErr w:type="spellStart"/>
+      <w:r>
+        <w:rPr>
+          <w:rFonts w:ascii="Times New Roman" w:hAnsi="Times New Roman" w:cs="Times New Roman"/>
+          <w:sz w:val="24"/>
+          <w:szCs w:val="24"/>
+          <w:lang w:val="en-US"/>
+        </w:rPr>
+        <w:t>akan</w:t>
+      </w:r>
+      <w:proofErr w:type="spellEnd"/>
+      <w:r>
+        <w:rPr>
+          <w:rFonts w:ascii="Times New Roman" w:hAnsi="Times New Roman" w:cs="Times New Roman"/>
+          <w:sz w:val="24"/>
+          <w:szCs w:val="24"/>
+          <w:lang w:val="en-US"/>
+        </w:rPr>
+        <w:t xml:space="preserve"> naik</w:t>
+      </w:r>
+    </w:p>
+    <w:p>
+      <w:pPr>
+        <w:pStyle w:val="ListParagraph"/>
+        <w:numPr>
+          <w:ilvl w:val="1"/>
+          <w:numId w:val="1"/>
+        </w:numPr>
+        <w:jc w:val="both"/>
+        <w:rPr>
+          <w:rFonts w:ascii="Times New Roman" w:hAnsi="Times New Roman" w:cs="Times New Roman"/>
+          <w:sz w:val="24"/>
+          <w:szCs w:val="24"/>
+          <w:lang w:val="en-US"/>
+        </w:rPr>
+      </w:pPr>
+      <w:proofErr w:type="spellStart"/>
+      <w:r>
+        <w:rPr>
+          <w:rFonts w:ascii="Times New Roman" w:hAnsi="Times New Roman" w:cs="Times New Roman"/>
+          <w:sz w:val="24"/>
+          <w:szCs w:val="24"/>
+          <w:lang w:val="en-US"/>
+        </w:rPr>
+        <w:t>Apa</w:t>
+      </w:r>
+      <w:proofErr w:type="spellEnd"/>
+      <w:r>
+        <w:rPr>
+          <w:rFonts w:ascii="Times New Roman" w:hAnsi="Times New Roman" w:cs="Times New Roman"/>
+          <w:sz w:val="24"/>
+          <w:szCs w:val="24"/>
+          <w:lang w:val="en-US"/>
+        </w:rPr>
+        <w:t xml:space="preserve"> </w:t>
+      </w:r>
+      <w:proofErr w:type="spellStart"/>
+      <w:r>
+        <w:rPr>
+          <w:rFonts w:ascii="Times New Roman" w:hAnsi="Times New Roman" w:cs="Times New Roman"/>
+          <w:sz w:val="24"/>
+          <w:szCs w:val="24"/>
+          <w:lang w:val="en-US"/>
+        </w:rPr>
+        <w:t>hubungannya</w:t>
+      </w:r>
+      <w:proofErr w:type="spellEnd"/>
+      <w:r>
+        <w:rPr>
+          <w:rFonts w:ascii="Times New Roman" w:hAnsi="Times New Roman" w:cs="Times New Roman"/>
+          <w:sz w:val="24"/>
+          <w:szCs w:val="24"/>
+          <w:lang w:val="en-US"/>
+        </w:rPr>
+        <w:t xml:space="preserve"> core loop </w:t>
+      </w:r>
+      <w:proofErr w:type="spellStart"/>
+      <w:r>
+        <w:rPr>
+          <w:rFonts w:ascii="Times New Roman" w:hAnsi="Times New Roman" w:cs="Times New Roman"/>
+          <w:sz w:val="24"/>
+          <w:szCs w:val="24"/>
+          <w:lang w:val="en-US"/>
+        </w:rPr>
+        <w:t>ini</w:t>
+      </w:r>
+      <w:proofErr w:type="spellEnd"/>
+      <w:r>
+        <w:rPr>
+          <w:rFonts w:ascii="Times New Roman" w:hAnsi="Times New Roman" w:cs="Times New Roman"/>
+          <w:sz w:val="24"/>
+          <w:szCs w:val="24"/>
+          <w:lang w:val="en-US"/>
+        </w:rPr>
+        <w:t xml:space="preserve"> </w:t>
+      </w:r>
+      <w:proofErr w:type="spellStart"/>
+      <w:r>
+        <w:rPr>
+          <w:rFonts w:ascii="Times New Roman" w:hAnsi="Times New Roman" w:cs="Times New Roman"/>
+          <w:sz w:val="24"/>
+          <w:szCs w:val="24"/>
+          <w:lang w:val="en-US"/>
+        </w:rPr>
+        <w:t>dengan</w:t>
+      </w:r>
+      <w:proofErr w:type="spellEnd"/>
+      <w:r>
+        <w:rPr>
+          <w:rFonts w:ascii="Times New Roman" w:hAnsi="Times New Roman" w:cs="Times New Roman"/>
+          <w:sz w:val="24"/>
+          <w:szCs w:val="24"/>
+          <w:lang w:val="en-US"/>
+        </w:rPr>
+        <w:t xml:space="preserve"> core experience dan fun </w:t>
+      </w:r>
+      <w:proofErr w:type="spellStart"/>
+      <w:r>
+        <w:rPr>
+          <w:rFonts w:ascii="Times New Roman" w:hAnsi="Times New Roman" w:cs="Times New Roman"/>
+          <w:sz w:val="24"/>
+          <w:szCs w:val="24"/>
+          <w:lang w:val="en-US"/>
+        </w:rPr>
+        <w:t>dari</w:t>
+      </w:r>
+      <w:proofErr w:type="spellEnd"/>
+      <w:r>
+        <w:rPr>
+          <w:rFonts w:ascii="Times New Roman" w:hAnsi="Times New Roman" w:cs="Times New Roman"/>
+          <w:sz w:val="24"/>
+          <w:szCs w:val="24"/>
+          <w:lang w:val="en-US"/>
+        </w:rPr>
+        <w:t xml:space="preserve"> game ?</w:t>
+      </w:r>
+    </w:p>
+    <w:p>
+      <w:pPr>
+        <w:pStyle w:val="ListParagraph"/>
+        <w:ind w:left="1440"/>
+        <w:jc w:val="both"/>
+        <w:rPr>
+          <w:rFonts w:ascii="Times New Roman" w:hAnsi="Times New Roman" w:cs="Times New Roman"/>
+          <w:sz w:val="24"/>
+          <w:szCs w:val="24"/>
+          <w:lang w:val="en-US"/>
+        </w:rPr>
+      </w:pPr>
+      <w:r>
+        <w:rPr>
+          <w:rFonts w:ascii="Times New Roman" w:hAnsi="Times New Roman" w:cs="Times New Roman"/>
+          <w:sz w:val="24"/>
+          <w:szCs w:val="24"/>
+          <w:lang w:val="en-US"/>
+        </w:rPr>
+        <w:lastRenderedPageBreak/>
+        <w:t xml:space="preserve">Player </w:t>
+      </w:r>
+      <w:proofErr w:type="spellStart"/>
+      <w:r>
+        <w:rPr>
+          <w:rFonts w:ascii="Times New Roman" w:hAnsi="Times New Roman" w:cs="Times New Roman"/>
+          <w:sz w:val="24"/>
+          <w:szCs w:val="24"/>
+          <w:lang w:val="en-US"/>
+        </w:rPr>
+        <w:t>akan</w:t>
+      </w:r>
+      <w:proofErr w:type="spellEnd"/>
+      <w:r>
+        <w:rPr>
+          <w:rFonts w:ascii="Times New Roman" w:hAnsi="Times New Roman" w:cs="Times New Roman"/>
+          <w:sz w:val="24"/>
+          <w:szCs w:val="24"/>
+          <w:lang w:val="en-US"/>
+        </w:rPr>
+        <w:t xml:space="preserve"> </w:t>
+      </w:r>
+      <w:proofErr w:type="spellStart"/>
+      <w:r>
+        <w:rPr>
+          <w:rFonts w:ascii="Times New Roman" w:hAnsi="Times New Roman" w:cs="Times New Roman"/>
+          <w:sz w:val="24"/>
+          <w:szCs w:val="24"/>
+          <w:lang w:val="en-US"/>
+        </w:rPr>
+        <w:t>mendapatkan</w:t>
+      </w:r>
+      <w:proofErr w:type="spellEnd"/>
+      <w:r>
+        <w:rPr>
+          <w:rFonts w:ascii="Times New Roman" w:hAnsi="Times New Roman" w:cs="Times New Roman"/>
+          <w:sz w:val="24"/>
+          <w:szCs w:val="24"/>
+          <w:lang w:val="en-US"/>
+        </w:rPr>
+        <w:t xml:space="preserve"> fantasy fun </w:t>
+      </w:r>
+      <w:proofErr w:type="spellStart"/>
+      <w:r>
+        <w:rPr>
+          <w:rFonts w:ascii="Times New Roman" w:hAnsi="Times New Roman" w:cs="Times New Roman"/>
+          <w:sz w:val="24"/>
+          <w:szCs w:val="24"/>
+          <w:lang w:val="en-US"/>
+        </w:rPr>
+        <w:t>dengan</w:t>
+      </w:r>
+      <w:proofErr w:type="spellEnd"/>
+      <w:r>
+        <w:rPr>
+          <w:rFonts w:ascii="Times New Roman" w:hAnsi="Times New Roman" w:cs="Times New Roman"/>
+          <w:sz w:val="24"/>
+          <w:szCs w:val="24"/>
+          <w:lang w:val="en-US"/>
+        </w:rPr>
+        <w:t xml:space="preserve"> </w:t>
+      </w:r>
+      <w:proofErr w:type="spellStart"/>
+      <w:r>
+        <w:rPr>
+          <w:rFonts w:ascii="Times New Roman" w:hAnsi="Times New Roman" w:cs="Times New Roman"/>
+          <w:sz w:val="24"/>
+          <w:szCs w:val="24"/>
+          <w:lang w:val="en-US"/>
+        </w:rPr>
+        <w:t>menjadi</w:t>
+      </w:r>
+      <w:proofErr w:type="spellEnd"/>
+      <w:r>
+        <w:rPr>
+          <w:rFonts w:ascii="Times New Roman" w:hAnsi="Times New Roman" w:cs="Times New Roman"/>
+          <w:sz w:val="24"/>
+          <w:szCs w:val="24"/>
+          <w:lang w:val="en-US"/>
+        </w:rPr>
+        <w:t xml:space="preserve"> </w:t>
+      </w:r>
+      <w:proofErr w:type="spellStart"/>
+      <w:r>
+        <w:rPr>
+          <w:rFonts w:ascii="Times New Roman" w:hAnsi="Times New Roman" w:cs="Times New Roman"/>
+          <w:sz w:val="24"/>
+          <w:szCs w:val="24"/>
+          <w:lang w:val="en-US"/>
+        </w:rPr>
+        <w:t>seseorang</w:t>
+      </w:r>
+      <w:proofErr w:type="spellEnd"/>
+      <w:r>
+        <w:rPr>
+          <w:rFonts w:ascii="Times New Roman" w:hAnsi="Times New Roman" w:cs="Times New Roman"/>
+          <w:sz w:val="24"/>
+          <w:szCs w:val="24"/>
+          <w:lang w:val="en-US"/>
+        </w:rPr>
+        <w:t xml:space="preserve"> yang </w:t>
+      </w:r>
+      <w:proofErr w:type="spellStart"/>
+      <w:r>
+        <w:rPr>
+          <w:rFonts w:ascii="Times New Roman" w:hAnsi="Times New Roman" w:cs="Times New Roman"/>
+          <w:sz w:val="24"/>
+          <w:szCs w:val="24"/>
+          <w:lang w:val="en-US"/>
+        </w:rPr>
+        <w:t>sedang</w:t>
+      </w:r>
+      <w:proofErr w:type="spellEnd"/>
+      <w:r>
+        <w:rPr>
+          <w:rFonts w:ascii="Times New Roman" w:hAnsi="Times New Roman" w:cs="Times New Roman"/>
+          <w:sz w:val="24"/>
+          <w:szCs w:val="24"/>
+          <w:lang w:val="en-US"/>
+        </w:rPr>
+        <w:t xml:space="preserve"> </w:t>
+      </w:r>
+      <w:proofErr w:type="spellStart"/>
+      <w:r>
+        <w:rPr>
+          <w:rFonts w:ascii="Times New Roman" w:hAnsi="Times New Roman" w:cs="Times New Roman"/>
+          <w:sz w:val="24"/>
+          <w:szCs w:val="24"/>
+          <w:lang w:val="en-US"/>
+        </w:rPr>
+        <w:t>berusaha</w:t>
+      </w:r>
+      <w:proofErr w:type="spellEnd"/>
+      <w:r>
+        <w:rPr>
+          <w:rFonts w:ascii="Times New Roman" w:hAnsi="Times New Roman" w:cs="Times New Roman"/>
+          <w:sz w:val="24"/>
+          <w:szCs w:val="24"/>
+          <w:lang w:val="en-US"/>
+        </w:rPr>
+        <w:t xml:space="preserve"> </w:t>
+      </w:r>
+      <w:proofErr w:type="spellStart"/>
+      <w:r>
+        <w:rPr>
+          <w:rFonts w:ascii="Times New Roman" w:hAnsi="Times New Roman" w:cs="Times New Roman"/>
+          <w:sz w:val="24"/>
+          <w:szCs w:val="24"/>
+          <w:lang w:val="en-US"/>
+        </w:rPr>
+        <w:t>menjadi</w:t>
+      </w:r>
+      <w:proofErr w:type="spellEnd"/>
+      <w:r>
+        <w:rPr>
+          <w:rFonts w:ascii="Times New Roman" w:hAnsi="Times New Roman" w:cs="Times New Roman"/>
+          <w:sz w:val="24"/>
+          <w:szCs w:val="24"/>
+          <w:lang w:val="en-US"/>
+        </w:rPr>
+        <w:t xml:space="preserve"> </w:t>
+      </w:r>
+      <w:proofErr w:type="spellStart"/>
+      <w:r>
+        <w:rPr>
+          <w:rFonts w:ascii="Times New Roman" w:hAnsi="Times New Roman" w:cs="Times New Roman"/>
+          <w:sz w:val="24"/>
+          <w:szCs w:val="24"/>
+          <w:lang w:val="en-US"/>
+        </w:rPr>
+        <w:t>ahli</w:t>
+      </w:r>
+      <w:proofErr w:type="spellEnd"/>
+      <w:r>
+        <w:rPr>
+          <w:rFonts w:ascii="Times New Roman" w:hAnsi="Times New Roman" w:cs="Times New Roman"/>
+          <w:sz w:val="24"/>
+          <w:szCs w:val="24"/>
+          <w:lang w:val="en-US"/>
+        </w:rPr>
+        <w:t xml:space="preserve"> </w:t>
+      </w:r>
+      <w:proofErr w:type="spellStart"/>
+      <w:r>
+        <w:rPr>
+          <w:rFonts w:ascii="Times New Roman" w:hAnsi="Times New Roman" w:cs="Times New Roman"/>
+          <w:sz w:val="24"/>
+          <w:szCs w:val="24"/>
+          <w:lang w:val="en-US"/>
+        </w:rPr>
+        <w:t>budaya</w:t>
+      </w:r>
+      <w:proofErr w:type="spellEnd"/>
+      <w:r>
+        <w:rPr>
+          <w:rFonts w:ascii="Times New Roman" w:hAnsi="Times New Roman" w:cs="Times New Roman"/>
+          <w:sz w:val="24"/>
+          <w:szCs w:val="24"/>
+          <w:lang w:val="en-US"/>
+        </w:rPr>
+        <w:t xml:space="preserve"> dan </w:t>
+      </w:r>
+      <w:proofErr w:type="spellStart"/>
+      <w:r>
+        <w:rPr>
+          <w:rFonts w:ascii="Times New Roman" w:hAnsi="Times New Roman" w:cs="Times New Roman"/>
+          <w:sz w:val="24"/>
+          <w:szCs w:val="24"/>
+          <w:lang w:val="en-US"/>
+        </w:rPr>
+        <w:t>kembali</w:t>
+      </w:r>
+      <w:proofErr w:type="spellEnd"/>
+      <w:r>
+        <w:rPr>
+          <w:rFonts w:ascii="Times New Roman" w:hAnsi="Times New Roman" w:cs="Times New Roman"/>
+          <w:sz w:val="24"/>
+          <w:szCs w:val="24"/>
+          <w:lang w:val="en-US"/>
+        </w:rPr>
+        <w:t xml:space="preserve"> </w:t>
+      </w:r>
+      <w:proofErr w:type="spellStart"/>
+      <w:r>
+        <w:rPr>
+          <w:rFonts w:ascii="Times New Roman" w:hAnsi="Times New Roman" w:cs="Times New Roman"/>
+          <w:sz w:val="24"/>
+          <w:szCs w:val="24"/>
+          <w:lang w:val="en-US"/>
+        </w:rPr>
+        <w:t>ke</w:t>
+      </w:r>
+      <w:proofErr w:type="spellEnd"/>
+      <w:r>
+        <w:rPr>
+          <w:rFonts w:ascii="Times New Roman" w:hAnsi="Times New Roman" w:cs="Times New Roman"/>
+          <w:sz w:val="24"/>
+          <w:szCs w:val="24"/>
+          <w:lang w:val="en-US"/>
+        </w:rPr>
+        <w:t xml:space="preserve"> masa </w:t>
+      </w:r>
+      <w:proofErr w:type="spellStart"/>
+      <w:r>
+        <w:rPr>
+          <w:rFonts w:ascii="Times New Roman" w:hAnsi="Times New Roman" w:cs="Times New Roman"/>
+          <w:sz w:val="24"/>
+          <w:szCs w:val="24"/>
+          <w:lang w:val="en-US"/>
+        </w:rPr>
+        <w:t>lalu</w:t>
+      </w:r>
+      <w:proofErr w:type="spellEnd"/>
+      <w:r>
+        <w:rPr>
+          <w:rFonts w:ascii="Times New Roman" w:hAnsi="Times New Roman" w:cs="Times New Roman"/>
+          <w:sz w:val="24"/>
+          <w:szCs w:val="24"/>
+          <w:lang w:val="en-US"/>
+        </w:rPr>
+        <w:t xml:space="preserve">. Player juga </w:t>
+      </w:r>
+      <w:proofErr w:type="spellStart"/>
+      <w:r>
+        <w:rPr>
+          <w:rFonts w:ascii="Times New Roman" w:hAnsi="Times New Roman" w:cs="Times New Roman"/>
+          <w:sz w:val="24"/>
+          <w:szCs w:val="24"/>
+          <w:lang w:val="en-US"/>
+        </w:rPr>
+        <w:t>akan</w:t>
+      </w:r>
+      <w:proofErr w:type="spellEnd"/>
+      <w:r>
+        <w:rPr>
+          <w:rFonts w:ascii="Times New Roman" w:hAnsi="Times New Roman" w:cs="Times New Roman"/>
+          <w:sz w:val="24"/>
+          <w:szCs w:val="24"/>
+          <w:lang w:val="en-US"/>
+        </w:rPr>
+        <w:t xml:space="preserve"> </w:t>
+      </w:r>
+      <w:proofErr w:type="spellStart"/>
+      <w:r>
+        <w:rPr>
+          <w:rFonts w:ascii="Times New Roman" w:hAnsi="Times New Roman" w:cs="Times New Roman"/>
+          <w:sz w:val="24"/>
+          <w:szCs w:val="24"/>
+          <w:lang w:val="en-US"/>
+        </w:rPr>
+        <w:t>merasakan</w:t>
+      </w:r>
+      <w:proofErr w:type="spellEnd"/>
+      <w:r>
+        <w:rPr>
+          <w:rFonts w:ascii="Times New Roman" w:hAnsi="Times New Roman" w:cs="Times New Roman"/>
+          <w:sz w:val="24"/>
+          <w:szCs w:val="24"/>
+          <w:lang w:val="en-US"/>
+        </w:rPr>
+        <w:t xml:space="preserve"> challenge fun </w:t>
+      </w:r>
+      <w:proofErr w:type="spellStart"/>
+      <w:r>
+        <w:rPr>
+          <w:rFonts w:ascii="Times New Roman" w:hAnsi="Times New Roman" w:cs="Times New Roman"/>
+          <w:sz w:val="24"/>
+          <w:szCs w:val="24"/>
+          <w:lang w:val="en-US"/>
+        </w:rPr>
+        <w:t>ketika</w:t>
+      </w:r>
+      <w:proofErr w:type="spellEnd"/>
+      <w:r>
+        <w:rPr>
+          <w:rFonts w:ascii="Times New Roman" w:hAnsi="Times New Roman" w:cs="Times New Roman"/>
+          <w:sz w:val="24"/>
+          <w:szCs w:val="24"/>
+          <w:lang w:val="en-US"/>
+        </w:rPr>
+        <w:t xml:space="preserve"> </w:t>
+      </w:r>
+      <w:proofErr w:type="spellStart"/>
+      <w:r>
+        <w:rPr>
+          <w:rFonts w:ascii="Times New Roman" w:hAnsi="Times New Roman" w:cs="Times New Roman"/>
+          <w:sz w:val="24"/>
+          <w:szCs w:val="24"/>
+          <w:lang w:val="en-US"/>
+        </w:rPr>
+        <w:t>ketika</w:t>
+      </w:r>
+      <w:proofErr w:type="spellEnd"/>
+      <w:r>
+        <w:rPr>
+          <w:rFonts w:ascii="Times New Roman" w:hAnsi="Times New Roman" w:cs="Times New Roman"/>
+          <w:sz w:val="24"/>
+          <w:szCs w:val="24"/>
+          <w:lang w:val="en-US"/>
+        </w:rPr>
+        <w:t xml:space="preserve"> </w:t>
+      </w:r>
+      <w:proofErr w:type="spellStart"/>
+      <w:r>
+        <w:rPr>
+          <w:rFonts w:ascii="Times New Roman" w:hAnsi="Times New Roman" w:cs="Times New Roman"/>
+          <w:sz w:val="24"/>
+          <w:szCs w:val="24"/>
+          <w:lang w:val="en-US"/>
+        </w:rPr>
+        <w:t>pemain</w:t>
+      </w:r>
+      <w:proofErr w:type="spellEnd"/>
+      <w:r>
+        <w:rPr>
+          <w:rFonts w:ascii="Times New Roman" w:hAnsi="Times New Roman" w:cs="Times New Roman"/>
+          <w:sz w:val="24"/>
+          <w:szCs w:val="24"/>
+          <w:lang w:val="en-US"/>
+        </w:rPr>
+        <w:t xml:space="preserve"> </w:t>
+      </w:r>
+      <w:proofErr w:type="spellStart"/>
+      <w:r>
+        <w:rPr>
+          <w:rFonts w:ascii="Times New Roman" w:hAnsi="Times New Roman" w:cs="Times New Roman"/>
+          <w:sz w:val="24"/>
+          <w:szCs w:val="24"/>
+          <w:lang w:val="en-US"/>
+        </w:rPr>
+        <w:t>berhasil</w:t>
+      </w:r>
+      <w:proofErr w:type="spellEnd"/>
+      <w:r>
+        <w:rPr>
+          <w:rFonts w:ascii="Times New Roman" w:hAnsi="Times New Roman" w:cs="Times New Roman"/>
+          <w:sz w:val="24"/>
+          <w:szCs w:val="24"/>
+          <w:lang w:val="en-US"/>
+        </w:rPr>
+        <w:t xml:space="preserve"> </w:t>
+      </w:r>
+      <w:proofErr w:type="spellStart"/>
+      <w:r>
+        <w:rPr>
+          <w:rFonts w:ascii="Times New Roman" w:hAnsi="Times New Roman" w:cs="Times New Roman"/>
+          <w:sz w:val="24"/>
+          <w:szCs w:val="24"/>
+          <w:lang w:val="en-US"/>
+        </w:rPr>
+        <w:t>mendapatkan</w:t>
+      </w:r>
+      <w:proofErr w:type="spellEnd"/>
+      <w:r>
+        <w:rPr>
+          <w:rFonts w:ascii="Times New Roman" w:hAnsi="Times New Roman" w:cs="Times New Roman"/>
+          <w:sz w:val="24"/>
+          <w:szCs w:val="24"/>
+          <w:lang w:val="en-US"/>
+        </w:rPr>
+        <w:t xml:space="preserve"> </w:t>
+      </w:r>
+      <w:proofErr w:type="spellStart"/>
+      <w:r>
+        <w:rPr>
+          <w:rFonts w:ascii="Times New Roman" w:hAnsi="Times New Roman" w:cs="Times New Roman"/>
+          <w:sz w:val="24"/>
+          <w:szCs w:val="24"/>
+          <w:lang w:val="en-US"/>
+        </w:rPr>
+        <w:t>seluruh</w:t>
+      </w:r>
+      <w:proofErr w:type="spellEnd"/>
+      <w:r>
+        <w:rPr>
+          <w:rFonts w:ascii="Times New Roman" w:hAnsi="Times New Roman" w:cs="Times New Roman"/>
+          <w:sz w:val="24"/>
+          <w:szCs w:val="24"/>
+          <w:lang w:val="en-US"/>
+        </w:rPr>
+        <w:t xml:space="preserve"> </w:t>
+      </w:r>
+      <w:proofErr w:type="spellStart"/>
+      <w:r>
+        <w:rPr>
+          <w:rFonts w:ascii="Times New Roman" w:hAnsi="Times New Roman" w:cs="Times New Roman"/>
+          <w:sz w:val="24"/>
+          <w:szCs w:val="24"/>
+          <w:lang w:val="en-US"/>
+        </w:rPr>
+        <w:t>prasasti</w:t>
+      </w:r>
+      <w:proofErr w:type="spellEnd"/>
+      <w:r>
+        <w:rPr>
+          <w:rFonts w:ascii="Times New Roman" w:hAnsi="Times New Roman" w:cs="Times New Roman"/>
+          <w:sz w:val="24"/>
+          <w:szCs w:val="24"/>
+          <w:lang w:val="en-US"/>
+        </w:rPr>
+        <w:t xml:space="preserve"> medal, </w:t>
+      </w:r>
+      <w:proofErr w:type="spellStart"/>
+      <w:r>
+        <w:rPr>
+          <w:rFonts w:ascii="Times New Roman" w:hAnsi="Times New Roman" w:cs="Times New Roman"/>
+          <w:sz w:val="24"/>
+          <w:szCs w:val="24"/>
+          <w:lang w:val="en-US"/>
+        </w:rPr>
+        <w:t>menyelesaikan</w:t>
+      </w:r>
+      <w:proofErr w:type="spellEnd"/>
+      <w:r>
+        <w:rPr>
+          <w:rFonts w:ascii="Times New Roman" w:hAnsi="Times New Roman" w:cs="Times New Roman"/>
+          <w:sz w:val="24"/>
+          <w:szCs w:val="24"/>
+          <w:lang w:val="en-US"/>
+        </w:rPr>
+        <w:t xml:space="preserve"> </w:t>
+      </w:r>
+      <w:proofErr w:type="spellStart"/>
+      <w:r>
+        <w:rPr>
+          <w:rFonts w:ascii="Times New Roman" w:hAnsi="Times New Roman" w:cs="Times New Roman"/>
+          <w:sz w:val="24"/>
+          <w:szCs w:val="24"/>
+          <w:lang w:val="en-US"/>
+        </w:rPr>
+        <w:t>cerita</w:t>
+      </w:r>
+      <w:proofErr w:type="spellEnd"/>
+      <w:r>
+        <w:rPr>
+          <w:rFonts w:ascii="Times New Roman" w:hAnsi="Times New Roman" w:cs="Times New Roman"/>
+          <w:sz w:val="24"/>
+          <w:szCs w:val="24"/>
+          <w:lang w:val="en-US"/>
+        </w:rPr>
+        <w:t xml:space="preserve">, </w:t>
+      </w:r>
+      <w:proofErr w:type="spellStart"/>
+      <w:r>
+        <w:rPr>
+          <w:rFonts w:ascii="Times New Roman" w:hAnsi="Times New Roman" w:cs="Times New Roman"/>
+          <w:sz w:val="24"/>
+          <w:szCs w:val="24"/>
+          <w:lang w:val="en-US"/>
+        </w:rPr>
+        <w:t>menyelesaikan</w:t>
+      </w:r>
+      <w:proofErr w:type="spellEnd"/>
+      <w:r>
+        <w:rPr>
+          <w:rFonts w:ascii="Times New Roman" w:hAnsi="Times New Roman" w:cs="Times New Roman"/>
+          <w:sz w:val="24"/>
+          <w:szCs w:val="24"/>
+          <w:lang w:val="en-US"/>
+        </w:rPr>
+        <w:t xml:space="preserve"> </w:t>
+      </w:r>
+      <w:proofErr w:type="spellStart"/>
+      <w:r>
+        <w:rPr>
+          <w:rFonts w:ascii="Times New Roman" w:hAnsi="Times New Roman" w:cs="Times New Roman"/>
+          <w:sz w:val="24"/>
+          <w:szCs w:val="24"/>
+          <w:lang w:val="en-US"/>
+        </w:rPr>
+        <w:t>cerita</w:t>
+      </w:r>
+      <w:proofErr w:type="spellEnd"/>
+      <w:r>
+        <w:rPr>
+          <w:rFonts w:ascii="Times New Roman" w:hAnsi="Times New Roman" w:cs="Times New Roman"/>
+          <w:sz w:val="24"/>
+          <w:szCs w:val="24"/>
+          <w:lang w:val="en-US"/>
+        </w:rPr>
+        <w:t xml:space="preserve"> </w:t>
+      </w:r>
+      <w:proofErr w:type="spellStart"/>
+      <w:r>
+        <w:rPr>
+          <w:rFonts w:ascii="Times New Roman" w:hAnsi="Times New Roman" w:cs="Times New Roman"/>
+          <w:sz w:val="24"/>
+          <w:szCs w:val="24"/>
+          <w:lang w:val="en-US"/>
+        </w:rPr>
+        <w:t>dengan</w:t>
+      </w:r>
+      <w:proofErr w:type="spellEnd"/>
+      <w:r>
+        <w:rPr>
+          <w:rFonts w:ascii="Times New Roman" w:hAnsi="Times New Roman" w:cs="Times New Roman"/>
+          <w:sz w:val="24"/>
+          <w:szCs w:val="24"/>
+          <w:lang w:val="en-US"/>
+        </w:rPr>
+        <w:t xml:space="preserve"> </w:t>
+      </w:r>
+      <w:proofErr w:type="spellStart"/>
+      <w:r>
+        <w:rPr>
+          <w:rFonts w:ascii="Times New Roman" w:hAnsi="Times New Roman" w:cs="Times New Roman"/>
+          <w:sz w:val="24"/>
+          <w:szCs w:val="24"/>
+          <w:lang w:val="en-US"/>
+        </w:rPr>
+        <w:t>cepat</w:t>
+      </w:r>
+      <w:proofErr w:type="spellEnd"/>
+      <w:r>
+        <w:rPr>
+          <w:rFonts w:ascii="Times New Roman" w:hAnsi="Times New Roman" w:cs="Times New Roman"/>
+          <w:sz w:val="24"/>
+          <w:szCs w:val="24"/>
+          <w:lang w:val="en-US"/>
+        </w:rPr>
+        <w:t>.</w:t>
+      </w:r>
+      <w:bookmarkStart w:id="0" w:name="_GoBack"/>
+      <w:bookmarkEnd w:id="0"/>
     </w:p>
     <w:sectPr>
       <w:pgSz w:w="11906" w:h="16838"/>
@@ -1019,6 +4219,25 @@
       <w:contextualSpacing/>
     </w:pPr>
   </w:style>
+  <w:style w:type="table" w:styleId="TableGrid">
+    <w:name w:val="Table Grid"/>
+    <w:basedOn w:val="TableNormal"/>
+    <w:uiPriority w:val="39"/>
+    <w:rsid w:val="00F412FA"/>
+    <w:pPr>
+      <w:spacing w:after="0" w:line="240" w:lineRule="auto"/>
+    </w:pPr>
+    <w:tblPr>
+      <w:tblBorders>
+        <w:top w:val="single" w:sz="4" w:space="0" w:color="auto"/>
+        <w:left w:val="single" w:sz="4" w:space="0" w:color="auto"/>
+        <w:bottom w:val="single" w:sz="4" w:space="0" w:color="auto"/>
+        <w:right w:val="single" w:sz="4" w:space="0" w:color="auto"/>
+        <w:insideH w:val="single" w:sz="4" w:space="0" w:color="auto"/>
+        <w:insideV w:val="single" w:sz="4" w:space="0" w:color="auto"/>
+      </w:tblBorders>
+    </w:tblPr>
+  </w:style>
 </w:styles>
 </file>
 

</xml_diff>